<commit_message>
add 3.6 in draft1
</commit_message>
<xml_diff>
--- a/Draft 1.docx
+++ b/Draft 1.docx
@@ -339,7 +339,7 @@
     </w:p>
     <w:p>
       <w:pPr>
-        <w:pStyle w:val="ListParagraph"/>
+        <w:pStyle w:val="Paragraphedeliste"/>
         <w:jc w:val="both"/>
         <w:rPr>
           <w:rFonts w:cstheme="minorHAnsi"/>
@@ -349,7 +349,7 @@
     </w:p>
     <w:p>
       <w:pPr>
-        <w:pStyle w:val="ListParagraph"/>
+        <w:pStyle w:val="Paragraphedeliste"/>
         <w:numPr>
           <w:ilvl w:val="1"/>
           <w:numId w:val="1"/>
@@ -400,87 +400,55 @@
           <w:rFonts w:cstheme="minorHAnsi"/>
           <w:lang w:val="en-GB"/>
         </w:rPr>
-        <w:t xml:space="preserve"> systems. This will be done by a detailed presentation of the proposed solution and its purpose, listing its goals, and the requirements and assumptions through which they will be achieved. The document is meant to be used by the clients, users </w:t>
-      </w:r>
-      <w:proofErr w:type="gramStart"/>
-      <w:r>
+        <w:t xml:space="preserve"> systems. This will be done by a detailed presentation of the proposed solution and its purpose, listing its goals, and the requirements and assumptions through which they will be achieved. The document is meant to be used by the clients, users and also by the parties designated with the task of creating the specified system, mainly the system and requirements analysts, the project managers, software developers and testers.</w:t>
+      </w:r>
+    </w:p>
+    <w:p>
+      <w:pPr>
+        <w:ind w:left="360"/>
+        <w:jc w:val="both"/>
         <w:rPr>
           <w:rFonts w:cstheme="minorHAnsi"/>
           <w:lang w:val="en-GB"/>
         </w:rPr>
-        <w:t>and also</w:t>
-      </w:r>
-      <w:proofErr w:type="gramEnd"/>
+      </w:pPr>
       <w:r>
         <w:rPr>
           <w:rFonts w:cstheme="minorHAnsi"/>
           <w:lang w:val="en-GB"/>
         </w:rPr>
-        <w:t xml:space="preserve"> by the parties designated with the task of creating the specified system, mainly the system and requirements analysts, the project managers, software developers and testers.</w:t>
-      </w:r>
-    </w:p>
-    <w:p>
-      <w:pPr>
-        <w:ind w:left="360"/>
-        <w:jc w:val="both"/>
+        <w:t xml:space="preserve">The </w:t>
+      </w:r>
+      <w:proofErr w:type="spellStart"/>
+      <w:r>
         <w:rPr>
           <w:rFonts w:cstheme="minorHAnsi"/>
           <w:lang w:val="en-GB"/>
         </w:rPr>
-      </w:pPr>
+        <w:t>TrackMe</w:t>
+      </w:r>
+      <w:proofErr w:type="spellEnd"/>
       <w:r>
         <w:rPr>
           <w:rFonts w:cstheme="minorHAnsi"/>
           <w:lang w:val="en-GB"/>
         </w:rPr>
-        <w:t xml:space="preserve">The </w:t>
-      </w:r>
-      <w:proofErr w:type="spellStart"/>
-      <w:r>
+        <w:t xml:space="preserve"> system is designed as a software application used for collecting health data and providing access to it. Three services are managed by the application. The first one is called Data4Help. It can be useful for third parties such as health-interested organizations or insurance companies. The service collects the location and health data of the users and third parties which register to the Data4Help can request anonymous data of groups of individuals. The data is sent if the condition of anonymity is sufficient. Also, the third parties can subscribe to the data to come to receive it as soon as it is produced. The goal of the second service is to provide help to elderly people, by sending an ambulance as soon as possible when the data collected from them shows an immediate danger for their life. The application takes advantage of the device that sends non-stop data to offer a service that will save lives. The third service, Track4Run, is support to all the actors of runs. The run organisers can set up the path of the run and set up an enrolment process for the run participants, who are users of Data4Help with their own device. The application then shows to the spectators the real time map with the location of each participants.</w:t>
+      </w:r>
+    </w:p>
+    <w:p>
+      <w:pPr>
+        <w:pStyle w:val="Paragraphedeliste"/>
+        <w:jc w:val="both"/>
         <w:rPr>
           <w:rFonts w:cstheme="minorHAnsi"/>
           <w:lang w:val="en-GB"/>
         </w:rPr>
-        <w:t>TrackMe</w:t>
-      </w:r>
-      <w:proofErr w:type="spellEnd"/>
-      <w:r>
-        <w:rPr>
-          <w:rFonts w:cstheme="minorHAnsi"/>
-          <w:lang w:val="en-GB"/>
-        </w:rPr>
-        <w:t xml:space="preserve"> system is designed as a software application used for collecting health data and providing access to it. Three services are managed by the application. The first one is called Data4Help. It can be useful for third parties such as health-interested organizations or insurance companies. The service collects the location and health data of the users and third parties which register to the Data4Help can request anonymous data of groups of individuals. The data is sent if the condition of anonymity is </w:t>
-      </w:r>
-      <w:proofErr w:type="gramStart"/>
-      <w:r>
-        <w:rPr>
-          <w:rFonts w:cstheme="minorHAnsi"/>
-          <w:lang w:val="en-GB"/>
-        </w:rPr>
-        <w:t>sufficient</w:t>
-      </w:r>
-      <w:proofErr w:type="gramEnd"/>
-      <w:r>
-        <w:rPr>
-          <w:rFonts w:cstheme="minorHAnsi"/>
-          <w:lang w:val="en-GB"/>
-        </w:rPr>
-        <w:t>. Also, the third parties can subscribe to the data to come to receive it as soon as it is produced. The goal of the second service is to provide help to elderly people, by sending an ambulance as soon as possible when the data collected from them shows an immediate danger for their life. The application takes advantage of the device that sends non-stop data to offer a service that will save lives. The third service, Track4Run, is support to all the actors of runs. The run organisers can set up the path of the run and set up an enrolment process for the run participants, who are users of Data4Help with their own device. The application then shows to the spectators the real time map with the location of each participants.</w:t>
-      </w:r>
-    </w:p>
-    <w:p>
-      <w:pPr>
-        <w:pStyle w:val="ListParagraph"/>
-        <w:jc w:val="both"/>
-        <w:rPr>
-          <w:rFonts w:cstheme="minorHAnsi"/>
-          <w:lang w:val="en-GB"/>
-        </w:rPr>
-      </w:pPr>
-    </w:p>
-    <w:p>
-      <w:pPr>
-        <w:pStyle w:val="ListParagraph"/>
+      </w:pPr>
+    </w:p>
+    <w:p>
+      <w:pPr>
+        <w:pStyle w:val="Paragraphedeliste"/>
         <w:numPr>
           <w:ilvl w:val="1"/>
           <w:numId w:val="1"/>
@@ -503,7 +471,7 @@
     </w:p>
     <w:p>
       <w:pPr>
-        <w:pStyle w:val="ListParagraph"/>
+        <w:pStyle w:val="Paragraphedeliste"/>
         <w:jc w:val="both"/>
         <w:rPr>
           <w:rFonts w:cstheme="minorHAnsi"/>
@@ -513,7 +481,7 @@
     </w:p>
     <w:p>
       <w:pPr>
-        <w:pStyle w:val="ListParagraph"/>
+        <w:pStyle w:val="Paragraphedeliste"/>
         <w:numPr>
           <w:ilvl w:val="2"/>
           <w:numId w:val="1"/>
@@ -563,23 +531,40 @@
           <w:rFonts w:cstheme="minorHAnsi"/>
           <w:lang w:val="en-GB"/>
         </w:rPr>
-        <w:t xml:space="preserve">The second service is meant to call help for elderly people if they need it. </w:t>
-      </w:r>
-      <w:proofErr w:type="gramStart"/>
+        <w:t xml:space="preserve">The second service is meant to call help for elderly people if they need it. Thus the application should monitor the data continuously, and not just retrieve the data of the device once a day. In order to know when one’s situation becomes dangerous, </w:t>
+      </w:r>
+      <w:proofErr w:type="spellStart"/>
       <w:r>
         <w:rPr>
           <w:rFonts w:cstheme="minorHAnsi"/>
           <w:lang w:val="en-GB"/>
         </w:rPr>
-        <w:t>Thus</w:t>
-      </w:r>
-      <w:proofErr w:type="gramEnd"/>
+        <w:t>AutomatedSOS</w:t>
+      </w:r>
+      <w:proofErr w:type="spellEnd"/>
       <w:r>
         <w:rPr>
           <w:rFonts w:cstheme="minorHAnsi"/>
           <w:lang w:val="en-GB"/>
         </w:rPr>
-        <w:t xml:space="preserve"> the application should monitor the data continuously, and not just retrieve the data of the device once a day. In order to know when one’s situation becomes dangerous, </w:t>
+        <w:t xml:space="preserve"> should allow elderly to set thresholds in their parameters to determine their limits. Moreover, the system should manage to contact an ambulance facility quickly enough to be helpful.</w:t>
+      </w:r>
+    </w:p>
+    <w:p>
+      <w:pPr>
+        <w:ind w:left="360"/>
+        <w:jc w:val="both"/>
+        <w:rPr>
+          <w:rFonts w:cstheme="minorHAnsi"/>
+          <w:lang w:val="en-GB"/>
+        </w:rPr>
+      </w:pPr>
+      <w:r>
+        <w:rPr>
+          <w:rFonts w:cstheme="minorHAnsi"/>
+          <w:lang w:val="en-GB"/>
+        </w:rPr>
+        <w:t xml:space="preserve">For the Track4Run service in particular, but also for the others, </w:t>
       </w:r>
       <w:proofErr w:type="spellStart"/>
       <w:r>
@@ -587,7 +572,7 @@
           <w:rFonts w:cstheme="minorHAnsi"/>
           <w:lang w:val="en-GB"/>
         </w:rPr>
-        <w:t>AutomatedSOS</w:t>
+        <w:t>TrackMe</w:t>
       </w:r>
       <w:proofErr w:type="spellEnd"/>
       <w:r>
@@ -595,72 +580,23 @@
           <w:rFonts w:cstheme="minorHAnsi"/>
           <w:lang w:val="en-GB"/>
         </w:rPr>
-        <w:t xml:space="preserve"> should allow elderly to set thresholds in their parameters to determine their limits. Moreover, the system should manage to contact an ambulance facility quickly enough to be helpful.</w:t>
-      </w:r>
-    </w:p>
-    <w:p>
-      <w:pPr>
-        <w:ind w:left="360"/>
+        <w:t xml:space="preserve"> has to insure the interaction with the GPS integrated in the device, to monitor the location of the users.</w:t>
+      </w:r>
+    </w:p>
+    <w:p>
+      <w:pPr>
+        <w:pStyle w:val="Paragraphedeliste"/>
+        <w:ind w:left="1080"/>
         <w:jc w:val="both"/>
         <w:rPr>
           <w:rFonts w:cstheme="minorHAnsi"/>
           <w:lang w:val="en-GB"/>
         </w:rPr>
       </w:pPr>
-      <w:r>
-        <w:rPr>
-          <w:rFonts w:cstheme="minorHAnsi"/>
-          <w:lang w:val="en-GB"/>
-        </w:rPr>
-        <w:t xml:space="preserve">For the Track4Run </w:t>
-      </w:r>
-      <w:proofErr w:type="gramStart"/>
-      <w:r>
-        <w:rPr>
-          <w:rFonts w:cstheme="minorHAnsi"/>
-          <w:lang w:val="en-GB"/>
-        </w:rPr>
-        <w:t>service in particular, but</w:t>
-      </w:r>
-      <w:proofErr w:type="gramEnd"/>
-      <w:r>
-        <w:rPr>
-          <w:rFonts w:cstheme="minorHAnsi"/>
-          <w:lang w:val="en-GB"/>
-        </w:rPr>
-        <w:t xml:space="preserve"> also for the others, </w:t>
-      </w:r>
-      <w:proofErr w:type="spellStart"/>
-      <w:r>
-        <w:rPr>
-          <w:rFonts w:cstheme="minorHAnsi"/>
-          <w:lang w:val="en-GB"/>
-        </w:rPr>
-        <w:t>TrackMe</w:t>
-      </w:r>
-      <w:proofErr w:type="spellEnd"/>
-      <w:r>
-        <w:rPr>
-          <w:rFonts w:cstheme="minorHAnsi"/>
-          <w:lang w:val="en-GB"/>
-        </w:rPr>
-        <w:t xml:space="preserve"> has to insure the interaction with the GPS integrated in the device, to monitor the location of the users.</w:t>
-      </w:r>
-    </w:p>
-    <w:p>
-      <w:pPr>
-        <w:pStyle w:val="ListParagraph"/>
-        <w:ind w:left="1080"/>
-        <w:jc w:val="both"/>
-        <w:rPr>
-          <w:rFonts w:cstheme="minorHAnsi"/>
-          <w:lang w:val="en-GB"/>
-        </w:rPr>
-      </w:pPr>
-    </w:p>
-    <w:p>
-      <w:pPr>
-        <w:pStyle w:val="ListParagraph"/>
+    </w:p>
+    <w:p>
+      <w:pPr>
+        <w:pStyle w:val="Paragraphedeliste"/>
         <w:numPr>
           <w:ilvl w:val="2"/>
           <w:numId w:val="1"/>
@@ -862,7 +798,7 @@
     </w:p>
     <w:p>
       <w:pPr>
-        <w:pStyle w:val="ListParagraph"/>
+        <w:pStyle w:val="Paragraphedeliste"/>
         <w:numPr>
           <w:ilvl w:val="1"/>
           <w:numId w:val="1"/>
@@ -885,7 +821,7 @@
     </w:p>
     <w:p>
       <w:pPr>
-        <w:pStyle w:val="ListParagraph"/>
+        <w:pStyle w:val="Paragraphedeliste"/>
         <w:jc w:val="both"/>
         <w:rPr>
           <w:rFonts w:cstheme="minorHAnsi"/>
@@ -895,7 +831,7 @@
     </w:p>
     <w:p>
       <w:pPr>
-        <w:pStyle w:val="ListParagraph"/>
+        <w:pStyle w:val="Paragraphedeliste"/>
         <w:numPr>
           <w:ilvl w:val="2"/>
           <w:numId w:val="1"/>
@@ -916,7 +852,7 @@
     </w:p>
     <w:p>
       <w:pPr>
-        <w:pStyle w:val="ListParagraph"/>
+        <w:pStyle w:val="Paragraphedeliste"/>
         <w:numPr>
           <w:ilvl w:val="0"/>
           <w:numId w:val="2"/>
@@ -932,28 +868,12 @@
           <w:rFonts w:cstheme="minorHAnsi"/>
           <w:lang w:val="en-GB"/>
         </w:rPr>
-        <w:t xml:space="preserve">Device: any device owned by the user which </w:t>
-      </w:r>
-      <w:proofErr w:type="gramStart"/>
-      <w:r>
-        <w:rPr>
-          <w:rFonts w:cstheme="minorHAnsi"/>
-          <w:lang w:val="en-GB"/>
-        </w:rPr>
-        <w:t>is able to</w:t>
-      </w:r>
-      <w:proofErr w:type="gramEnd"/>
-      <w:r>
-        <w:rPr>
-          <w:rFonts w:cstheme="minorHAnsi"/>
-          <w:lang w:val="en-GB"/>
-        </w:rPr>
-        <w:t xml:space="preserve"> collect the data and sending it to the application</w:t>
-      </w:r>
-    </w:p>
-    <w:p>
-      <w:pPr>
-        <w:pStyle w:val="ListParagraph"/>
+        <w:t>Device: any device owned by the user which is able to collect the data and sending it to the application</w:t>
+      </w:r>
+    </w:p>
+    <w:p>
+      <w:pPr>
+        <w:pStyle w:val="Paragraphedeliste"/>
         <w:numPr>
           <w:ilvl w:val="0"/>
           <w:numId w:val="2"/>
@@ -974,7 +894,7 @@
     </w:p>
     <w:p>
       <w:pPr>
-        <w:pStyle w:val="ListParagraph"/>
+        <w:pStyle w:val="Paragraphedeliste"/>
         <w:numPr>
           <w:ilvl w:val="0"/>
           <w:numId w:val="2"/>
@@ -990,32 +910,23 @@
           <w:rFonts w:cstheme="minorHAnsi"/>
           <w:lang w:val="en-GB"/>
         </w:rPr>
-        <w:t xml:space="preserve">Health status: cardiac rhythm, number of steps in </w:t>
-      </w:r>
-      <w:proofErr w:type="gramStart"/>
-      <w:r>
+        <w:t>Health status: cardiac rhythm, number of steps in a period of time</w:t>
+      </w:r>
+    </w:p>
+    <w:p>
+      <w:pPr>
+        <w:pStyle w:val="Paragraphedeliste"/>
+        <w:ind w:left="1080"/>
+        <w:jc w:val="both"/>
         <w:rPr>
           <w:rFonts w:cstheme="minorHAnsi"/>
           <w:lang w:val="en-GB"/>
         </w:rPr>
-        <w:t>a period of time</w:t>
-      </w:r>
-      <w:proofErr w:type="gramEnd"/>
-    </w:p>
-    <w:p>
-      <w:pPr>
-        <w:pStyle w:val="ListParagraph"/>
-        <w:ind w:left="1080"/>
-        <w:jc w:val="both"/>
-        <w:rPr>
-          <w:rFonts w:cstheme="minorHAnsi"/>
-          <w:lang w:val="en-GB"/>
-        </w:rPr>
-      </w:pPr>
-    </w:p>
-    <w:p>
-      <w:pPr>
-        <w:pStyle w:val="ListParagraph"/>
+      </w:pPr>
+    </w:p>
+    <w:p>
+      <w:pPr>
+        <w:pStyle w:val="Paragraphedeliste"/>
         <w:numPr>
           <w:ilvl w:val="2"/>
           <w:numId w:val="1"/>
@@ -1036,7 +947,7 @@
     </w:p>
     <w:p>
       <w:pPr>
-        <w:pStyle w:val="ListParagraph"/>
+        <w:pStyle w:val="Paragraphedeliste"/>
         <w:jc w:val="both"/>
         <w:rPr>
           <w:rFonts w:cstheme="minorHAnsi"/>
@@ -1046,7 +957,7 @@
     </w:p>
     <w:p>
       <w:pPr>
-        <w:pStyle w:val="ListParagraph"/>
+        <w:pStyle w:val="Paragraphedeliste"/>
         <w:numPr>
           <w:ilvl w:val="0"/>
           <w:numId w:val="3"/>
@@ -1067,7 +978,7 @@
     </w:p>
     <w:p>
       <w:pPr>
-        <w:pStyle w:val="ListParagraph"/>
+        <w:pStyle w:val="Paragraphedeliste"/>
         <w:numPr>
           <w:ilvl w:val="0"/>
           <w:numId w:val="3"/>
@@ -1088,7 +999,7 @@
     </w:p>
     <w:p>
       <w:pPr>
-        <w:pStyle w:val="ListParagraph"/>
+        <w:pStyle w:val="Paragraphedeliste"/>
         <w:numPr>
           <w:ilvl w:val="0"/>
           <w:numId w:val="3"/>
@@ -1109,7 +1020,7 @@
     </w:p>
     <w:p>
       <w:pPr>
-        <w:pStyle w:val="ListParagraph"/>
+        <w:pStyle w:val="Paragraphedeliste"/>
         <w:numPr>
           <w:ilvl w:val="0"/>
           <w:numId w:val="3"/>
@@ -1130,7 +1041,7 @@
     </w:p>
     <w:p>
       <w:pPr>
-        <w:pStyle w:val="ListParagraph"/>
+        <w:pStyle w:val="Paragraphedeliste"/>
         <w:numPr>
           <w:ilvl w:val="0"/>
           <w:numId w:val="3"/>
@@ -1151,7 +1062,7 @@
     </w:p>
     <w:p>
       <w:pPr>
-        <w:pStyle w:val="ListParagraph"/>
+        <w:pStyle w:val="Paragraphedeliste"/>
         <w:ind w:left="1080"/>
         <w:jc w:val="both"/>
         <w:rPr>
@@ -1162,7 +1073,7 @@
     </w:p>
     <w:p>
       <w:pPr>
-        <w:pStyle w:val="ListParagraph"/>
+        <w:pStyle w:val="Paragraphedeliste"/>
         <w:numPr>
           <w:ilvl w:val="2"/>
           <w:numId w:val="1"/>
@@ -1183,7 +1094,7 @@
     </w:p>
     <w:p>
       <w:pPr>
-        <w:pStyle w:val="ListParagraph"/>
+        <w:pStyle w:val="Paragraphedeliste"/>
         <w:numPr>
           <w:ilvl w:val="0"/>
           <w:numId w:val="4"/>
@@ -1210,42 +1121,33 @@
         <w:t>Gn</w:t>
       </w:r>
       <w:proofErr w:type="spellEnd"/>
-      <w:proofErr w:type="gramStart"/>
       <w:r>
         <w:rPr>
           <w:rFonts w:cstheme="minorHAnsi"/>
           <w:lang w:val="en-GB"/>
         </w:rPr>
-        <w:t>] :</w:t>
-      </w:r>
-      <w:proofErr w:type="gramEnd"/>
+        <w:t>] : n-</w:t>
+      </w:r>
+      <w:proofErr w:type="spellStart"/>
       <w:r>
         <w:rPr>
           <w:rFonts w:cstheme="minorHAnsi"/>
           <w:lang w:val="en-GB"/>
         </w:rPr>
-        <w:t xml:space="preserve"> n-</w:t>
-      </w:r>
-      <w:proofErr w:type="spellStart"/>
+        <w:t>th</w:t>
+      </w:r>
+      <w:proofErr w:type="spellEnd"/>
       <w:r>
         <w:rPr>
           <w:rFonts w:cstheme="minorHAnsi"/>
           <w:lang w:val="en-GB"/>
         </w:rPr>
-        <w:t>th</w:t>
-      </w:r>
-      <w:proofErr w:type="spellEnd"/>
-      <w:r>
-        <w:rPr>
-          <w:rFonts w:cstheme="minorHAnsi"/>
-          <w:lang w:val="en-GB"/>
-        </w:rPr>
         <w:t xml:space="preserve"> goal</w:t>
       </w:r>
     </w:p>
     <w:p>
       <w:pPr>
-        <w:pStyle w:val="ListParagraph"/>
+        <w:pStyle w:val="Paragraphedeliste"/>
         <w:numPr>
           <w:ilvl w:val="0"/>
           <w:numId w:val="4"/>
@@ -1261,44 +1163,28 @@
           <w:rFonts w:cstheme="minorHAnsi"/>
           <w:lang w:val="en-GB"/>
         </w:rPr>
-        <w:t>[Rn</w:t>
-      </w:r>
-      <w:proofErr w:type="gramStart"/>
+        <w:t>[Rn] : n-</w:t>
+      </w:r>
+      <w:proofErr w:type="spellStart"/>
       <w:r>
         <w:rPr>
           <w:rFonts w:cstheme="minorHAnsi"/>
           <w:lang w:val="en-GB"/>
         </w:rPr>
-        <w:t>] :</w:t>
-      </w:r>
-      <w:proofErr w:type="gramEnd"/>
+        <w:t>th</w:t>
+      </w:r>
+      <w:proofErr w:type="spellEnd"/>
       <w:r>
         <w:rPr>
           <w:rFonts w:cstheme="minorHAnsi"/>
           <w:lang w:val="en-GB"/>
         </w:rPr>
-        <w:t xml:space="preserve"> n-</w:t>
-      </w:r>
-      <w:proofErr w:type="spellStart"/>
-      <w:r>
-        <w:rPr>
-          <w:rFonts w:cstheme="minorHAnsi"/>
-          <w:lang w:val="en-GB"/>
-        </w:rPr>
-        <w:t>th</w:t>
-      </w:r>
-      <w:proofErr w:type="spellEnd"/>
-      <w:r>
-        <w:rPr>
-          <w:rFonts w:cstheme="minorHAnsi"/>
-          <w:lang w:val="en-GB"/>
-        </w:rPr>
         <w:t xml:space="preserve"> functional requirement</w:t>
       </w:r>
     </w:p>
     <w:p>
       <w:pPr>
-        <w:pStyle w:val="ListParagraph"/>
+        <w:pStyle w:val="Paragraphedeliste"/>
         <w:numPr>
           <w:ilvl w:val="0"/>
           <w:numId w:val="4"/>
@@ -1325,53 +1211,44 @@
         <w:t>Dn</w:t>
       </w:r>
       <w:proofErr w:type="spellEnd"/>
-      <w:proofErr w:type="gramStart"/>
       <w:r>
         <w:rPr>
           <w:rFonts w:cstheme="minorHAnsi"/>
           <w:lang w:val="en-GB"/>
         </w:rPr>
-        <w:t>] :</w:t>
-      </w:r>
-      <w:proofErr w:type="gramEnd"/>
+        <w:t>] : n-</w:t>
+      </w:r>
+      <w:proofErr w:type="spellStart"/>
       <w:r>
         <w:rPr>
           <w:rFonts w:cstheme="minorHAnsi"/>
           <w:lang w:val="en-GB"/>
         </w:rPr>
-        <w:t xml:space="preserve"> n-</w:t>
-      </w:r>
-      <w:proofErr w:type="spellStart"/>
+        <w:t>th</w:t>
+      </w:r>
+      <w:proofErr w:type="spellEnd"/>
       <w:r>
         <w:rPr>
           <w:rFonts w:cstheme="minorHAnsi"/>
           <w:lang w:val="en-GB"/>
         </w:rPr>
-        <w:t>th</w:t>
-      </w:r>
-      <w:proofErr w:type="spellEnd"/>
-      <w:r>
+        <w:t xml:space="preserve"> domain assumption</w:t>
+      </w:r>
+    </w:p>
+    <w:p>
+      <w:pPr>
+        <w:pStyle w:val="Paragraphedeliste"/>
+        <w:ind w:left="1080"/>
+        <w:jc w:val="both"/>
         <w:rPr>
           <w:rFonts w:cstheme="minorHAnsi"/>
           <w:lang w:val="en-GB"/>
         </w:rPr>
-        <w:t xml:space="preserve"> domain assumption</w:t>
-      </w:r>
-    </w:p>
-    <w:p>
-      <w:pPr>
-        <w:pStyle w:val="ListParagraph"/>
-        <w:ind w:left="1080"/>
-        <w:jc w:val="both"/>
-        <w:rPr>
-          <w:rFonts w:cstheme="minorHAnsi"/>
-          <w:lang w:val="en-GB"/>
-        </w:rPr>
-      </w:pPr>
-    </w:p>
-    <w:p>
-      <w:pPr>
-        <w:pStyle w:val="ListParagraph"/>
+      </w:pPr>
+    </w:p>
+    <w:p>
+      <w:pPr>
+        <w:pStyle w:val="Paragraphedeliste"/>
         <w:numPr>
           <w:ilvl w:val="1"/>
           <w:numId w:val="1"/>
@@ -1406,23 +1283,23 @@
           <w:rFonts w:cstheme="minorHAnsi"/>
           <w:lang w:val="en-GB"/>
         </w:rPr>
-        <w:t xml:space="preserve">Chapter 1 </w:t>
-      </w:r>
-      <w:proofErr w:type="gramStart"/>
+        <w:t xml:space="preserve">Chapter 1 gives an introduction to the problem and describes the purpose of the 3 services managed by the application </w:t>
+      </w:r>
+      <w:proofErr w:type="spellStart"/>
       <w:r>
         <w:rPr>
           <w:rFonts w:cstheme="minorHAnsi"/>
           <w:lang w:val="en-GB"/>
         </w:rPr>
-        <w:t>gives an introduction to</w:t>
-      </w:r>
-      <w:proofErr w:type="gramEnd"/>
+        <w:t>TrackMe</w:t>
+      </w:r>
+      <w:proofErr w:type="spellEnd"/>
       <w:r>
         <w:rPr>
           <w:rFonts w:cstheme="minorHAnsi"/>
           <w:lang w:val="en-GB"/>
         </w:rPr>
-        <w:t xml:space="preserve"> the problem and describes the purpose of the 3 services managed by the application </w:t>
+        <w:t xml:space="preserve">: Data4Help, </w:t>
       </w:r>
       <w:proofErr w:type="spellStart"/>
       <w:r>
@@ -1430,7 +1307,7 @@
           <w:rFonts w:cstheme="minorHAnsi"/>
           <w:lang w:val="en-GB"/>
         </w:rPr>
-        <w:t>TrackMe</w:t>
+        <w:t>AutomatedSOS</w:t>
       </w:r>
       <w:proofErr w:type="spellEnd"/>
       <w:r>
@@ -1438,72 +1315,24 @@
           <w:rFonts w:cstheme="minorHAnsi"/>
           <w:lang w:val="en-GB"/>
         </w:rPr>
-        <w:t xml:space="preserve">: Data4Help, </w:t>
-      </w:r>
-      <w:proofErr w:type="spellStart"/>
-      <w:r>
+        <w:t>, and Track4Run. The scope of application is defined by stating the goals and description of the 3 services.</w:t>
+      </w:r>
+    </w:p>
+    <w:p>
+      <w:pPr>
+        <w:ind w:left="360"/>
+        <w:jc w:val="both"/>
         <w:rPr>
           <w:rFonts w:cstheme="minorHAnsi"/>
           <w:lang w:val="en-GB"/>
         </w:rPr>
-        <w:t>AutomatedSOS</w:t>
-      </w:r>
-      <w:proofErr w:type="spellEnd"/>
+      </w:pPr>
       <w:r>
         <w:rPr>
           <w:rFonts w:cstheme="minorHAnsi"/>
           <w:lang w:val="en-GB"/>
         </w:rPr>
-        <w:t>, and Track4Run. The scope of application is defined by stating the goals and description of the 3 services.</w:t>
-      </w:r>
-    </w:p>
-    <w:p>
-      <w:pPr>
-        <w:ind w:left="360"/>
-        <w:jc w:val="both"/>
-        <w:rPr>
-          <w:rFonts w:cstheme="minorHAnsi"/>
-          <w:lang w:val="en-GB"/>
-        </w:rPr>
-      </w:pPr>
-      <w:r>
-        <w:rPr>
-          <w:rFonts w:cstheme="minorHAnsi"/>
-          <w:lang w:val="en-GB"/>
-        </w:rPr>
-        <w:t xml:space="preserve">Chapter 2 presents the overall description of the project. The product perspective includes details on the shared phenomena and the domain models. The class diagram describes the domain model used, and the state diagram analyses the processes of providing data, sending an ambulance and managing a run. Here </w:t>
-      </w:r>
-      <w:proofErr w:type="gramStart"/>
-      <w:r>
-        <w:rPr>
-          <w:rFonts w:cstheme="minorHAnsi"/>
-          <w:lang w:val="en-GB"/>
-        </w:rPr>
-        <w:t>the majority of</w:t>
-      </w:r>
-      <w:proofErr w:type="gramEnd"/>
-      <w:r>
-        <w:rPr>
-          <w:rFonts w:cstheme="minorHAnsi"/>
-          <w:lang w:val="en-GB"/>
-        </w:rPr>
-        <w:t xml:space="preserve"> functions of the system are more precisely specified, with respect to the already mentioned goals of the system. In the user characteristics </w:t>
-      </w:r>
-      <w:proofErr w:type="gramStart"/>
-      <w:r>
-        <w:rPr>
-          <w:rFonts w:cstheme="minorHAnsi"/>
-          <w:lang w:val="en-GB"/>
-        </w:rPr>
-        <w:t>section</w:t>
-      </w:r>
-      <w:proofErr w:type="gramEnd"/>
-      <w:r>
-        <w:rPr>
-          <w:rFonts w:cstheme="minorHAnsi"/>
-          <w:lang w:val="en-GB"/>
-        </w:rPr>
-        <w:t xml:space="preserve"> the types of actors that can use the application are described.</w:t>
+        <w:t>Chapter 2 presents the overall description of the project. The product perspective includes details on the shared phenomena and the domain models. The class diagram describes the domain model used, and the state diagram analyses the processes of providing data, sending an ambulance and managing a run. Here the majority of functions of the system are more precisely specified, with respect to the already mentioned goals of the system. In the user characteristics section the types of actors that can use the application are described.</w:t>
       </w:r>
     </w:p>
     <w:p>
@@ -2103,21 +1932,7 @@
         <w:rPr>
           <w:rFonts w:cstheme="minorHAnsi"/>
         </w:rPr>
-        <w:t xml:space="preserve">The main goal of this function is to collect data from registered users and make it available for third parties on request with due permission from the user. The app users and third parties need to register with the app via the registration portal to avail this service. Every time a </w:t>
-      </w:r>
-      <w:proofErr w:type="gramStart"/>
-      <w:r>
-        <w:rPr>
-          <w:rFonts w:cstheme="minorHAnsi"/>
-        </w:rPr>
-        <w:t>third party</w:t>
-      </w:r>
-      <w:proofErr w:type="gramEnd"/>
-      <w:r>
-        <w:rPr>
-          <w:rFonts w:cstheme="minorHAnsi"/>
-        </w:rPr>
-        <w:t xml:space="preserve"> requests for data from a specific individual, the request is forwarded to the user to confirm and the data is made available to the third party only when the user accepts the request.</w:t>
+        <w:t>The main goal of this function is to collect data from registered users and make it available for third parties on request with due permission from the user. The app users and third parties need to register with the app via the registration portal to avail this service. Every time a third party requests for data from a specific individual, the request is forwarded to the user to confirm and the data is made available to the third party only when the user accepts the request.</w:t>
       </w:r>
     </w:p>
     <w:p>
@@ -2896,7 +2711,7 @@
     </w:p>
     <w:p>
       <w:pPr>
-        <w:pStyle w:val="ListParagraph"/>
+        <w:pStyle w:val="Paragraphedeliste"/>
         <w:widowControl w:val="0"/>
         <w:numPr>
           <w:ilvl w:val="0"/>
@@ -2910,172 +2725,20 @@
         <w:jc w:val="both"/>
         <w:rPr>
           <w:rFonts w:cstheme="minorHAnsi"/>
-        </w:rPr>
-      </w:pPr>
-      <w:r>
-        <w:rPr>
-          <w:rFonts w:cstheme="minorHAnsi"/>
-        </w:rPr>
-        <w:t xml:space="preserve">Ambulance </w:t>
-      </w:r>
-      <w:proofErr w:type="spellStart"/>
-      <w:r>
-        <w:rPr>
-          <w:rFonts w:cstheme="minorHAnsi"/>
-        </w:rPr>
-        <w:t>facility</w:t>
-      </w:r>
-      <w:proofErr w:type="spellEnd"/>
-      <w:r>
-        <w:rPr>
-          <w:rFonts w:cstheme="minorHAnsi"/>
-        </w:rPr>
-        <w:t xml:space="preserve"> – An </w:t>
-      </w:r>
-      <w:proofErr w:type="spellStart"/>
-      <w:r>
-        <w:rPr>
-          <w:rFonts w:cstheme="minorHAnsi"/>
-        </w:rPr>
-        <w:t>existing</w:t>
-      </w:r>
-      <w:proofErr w:type="spellEnd"/>
-      <w:r>
-        <w:rPr>
-          <w:rFonts w:cstheme="minorHAnsi"/>
-        </w:rPr>
-        <w:t xml:space="preserve"> ambulance </w:t>
-      </w:r>
-      <w:proofErr w:type="spellStart"/>
-      <w:r>
-        <w:rPr>
-          <w:rFonts w:cstheme="minorHAnsi"/>
-        </w:rPr>
-        <w:t>calling</w:t>
-      </w:r>
-      <w:proofErr w:type="spellEnd"/>
-      <w:r>
-        <w:rPr>
-          <w:rFonts w:cstheme="minorHAnsi"/>
-        </w:rPr>
-        <w:t xml:space="preserve"> </w:t>
-      </w:r>
-      <w:proofErr w:type="spellStart"/>
-      <w:r>
-        <w:rPr>
-          <w:rFonts w:cstheme="minorHAnsi"/>
-        </w:rPr>
-        <w:t>facility</w:t>
-      </w:r>
-      <w:proofErr w:type="spellEnd"/>
-      <w:r>
-        <w:rPr>
-          <w:rFonts w:cstheme="minorHAnsi"/>
-        </w:rPr>
-        <w:t xml:space="preserve"> </w:t>
-      </w:r>
-      <w:proofErr w:type="spellStart"/>
-      <w:r>
-        <w:rPr>
-          <w:rFonts w:cstheme="minorHAnsi"/>
-        </w:rPr>
-        <w:t>that</w:t>
-      </w:r>
-      <w:proofErr w:type="spellEnd"/>
-      <w:r>
-        <w:rPr>
-          <w:rFonts w:cstheme="minorHAnsi"/>
-        </w:rPr>
-        <w:t xml:space="preserve"> </w:t>
-      </w:r>
-      <w:proofErr w:type="spellStart"/>
-      <w:r>
-        <w:rPr>
-          <w:rFonts w:cstheme="minorHAnsi"/>
-        </w:rPr>
-        <w:t>would</w:t>
-      </w:r>
-      <w:proofErr w:type="spellEnd"/>
-      <w:r>
-        <w:rPr>
-          <w:rFonts w:cstheme="minorHAnsi"/>
-        </w:rPr>
-        <w:t xml:space="preserve"> </w:t>
-      </w:r>
-      <w:proofErr w:type="spellStart"/>
-      <w:r>
-        <w:rPr>
-          <w:rFonts w:cstheme="minorHAnsi"/>
-        </w:rPr>
-        <w:t>allocate</w:t>
-      </w:r>
-      <w:proofErr w:type="spellEnd"/>
-      <w:r>
-        <w:rPr>
-          <w:rFonts w:cstheme="minorHAnsi"/>
-        </w:rPr>
-        <w:t xml:space="preserve"> an ambulance to </w:t>
-      </w:r>
-      <w:proofErr w:type="spellStart"/>
-      <w:r>
-        <w:rPr>
-          <w:rFonts w:cstheme="minorHAnsi"/>
-        </w:rPr>
-        <w:t>provided</w:t>
-      </w:r>
-      <w:proofErr w:type="spellEnd"/>
-      <w:r>
-        <w:rPr>
-          <w:rFonts w:cstheme="minorHAnsi"/>
-        </w:rPr>
-        <w:t xml:space="preserve"> location </w:t>
-      </w:r>
-      <w:proofErr w:type="spellStart"/>
-      <w:r>
-        <w:rPr>
-          <w:rFonts w:cstheme="minorHAnsi"/>
-        </w:rPr>
-        <w:t>based</w:t>
-      </w:r>
-      <w:proofErr w:type="spellEnd"/>
-      <w:r>
-        <w:rPr>
-          <w:rFonts w:cstheme="minorHAnsi"/>
-        </w:rPr>
-        <w:t xml:space="preserve"> on </w:t>
-      </w:r>
-      <w:proofErr w:type="spellStart"/>
-      <w:r>
-        <w:rPr>
-          <w:rFonts w:cstheme="minorHAnsi"/>
-        </w:rPr>
-        <w:t>proximity</w:t>
-      </w:r>
-      <w:proofErr w:type="spellEnd"/>
-      <w:r>
-        <w:rPr>
-          <w:rFonts w:cstheme="minorHAnsi"/>
-        </w:rPr>
-        <w:t xml:space="preserve"> and </w:t>
-      </w:r>
-      <w:proofErr w:type="spellStart"/>
-      <w:r>
-        <w:rPr>
-          <w:rFonts w:cstheme="minorHAnsi"/>
-        </w:rPr>
-        <w:t>availability</w:t>
-      </w:r>
-      <w:proofErr w:type="spellEnd"/>
-      <w:r>
-        <w:rPr>
-          <w:rFonts w:cstheme="minorHAnsi"/>
-        </w:rPr>
-        <w:t>.</w:t>
-      </w:r>
-    </w:p>
-    <w:p>
-      <w:pPr>
-        <w:pStyle w:val="ListParagraph"/>
+          <w:lang w:val="en-GB"/>
+        </w:rPr>
+      </w:pPr>
+      <w:r>
+        <w:rPr>
+          <w:rFonts w:cstheme="minorHAnsi"/>
+          <w:lang w:val="en-GB"/>
+        </w:rPr>
+        <w:t>Ambulance facility – An existing ambulance calling facility that would allocate an ambulance to provided location based on proximity and availability.</w:t>
+      </w:r>
+    </w:p>
+    <w:p>
+      <w:pPr>
+        <w:pStyle w:val="Paragraphedeliste"/>
         <w:widowControl w:val="0"/>
         <w:numPr>
           <w:ilvl w:val="0"/>
@@ -3089,161 +2752,15 @@
         <w:jc w:val="both"/>
         <w:rPr>
           <w:rFonts w:cstheme="minorHAnsi"/>
-        </w:rPr>
-      </w:pPr>
-      <w:proofErr w:type="spellStart"/>
-      <w:r>
-        <w:rPr>
-          <w:rFonts w:cstheme="minorHAnsi"/>
-        </w:rPr>
-        <w:t>Map</w:t>
-      </w:r>
-      <w:proofErr w:type="spellEnd"/>
-      <w:r>
-        <w:rPr>
-          <w:rFonts w:cstheme="minorHAnsi"/>
-        </w:rPr>
-        <w:t xml:space="preserve"> – An </w:t>
-      </w:r>
-      <w:proofErr w:type="spellStart"/>
-      <w:r>
-        <w:rPr>
-          <w:rFonts w:cstheme="minorHAnsi"/>
-        </w:rPr>
-        <w:t>existing</w:t>
-      </w:r>
-      <w:proofErr w:type="spellEnd"/>
-      <w:r>
-        <w:rPr>
-          <w:rFonts w:cstheme="minorHAnsi"/>
-        </w:rPr>
-        <w:t xml:space="preserve"> </w:t>
-      </w:r>
-      <w:proofErr w:type="spellStart"/>
-      <w:r>
-        <w:rPr>
-          <w:rFonts w:cstheme="minorHAnsi"/>
-        </w:rPr>
-        <w:t>map</w:t>
-      </w:r>
-      <w:proofErr w:type="spellEnd"/>
-      <w:r>
-        <w:rPr>
-          <w:rFonts w:cstheme="minorHAnsi"/>
-        </w:rPr>
-        <w:t xml:space="preserve"> service </w:t>
-      </w:r>
-      <w:proofErr w:type="spellStart"/>
-      <w:r>
-        <w:rPr>
-          <w:rFonts w:cstheme="minorHAnsi"/>
-        </w:rPr>
-        <w:t>that</w:t>
-      </w:r>
-      <w:proofErr w:type="spellEnd"/>
-      <w:r>
-        <w:rPr>
-          <w:rFonts w:cstheme="minorHAnsi"/>
-        </w:rPr>
-        <w:t xml:space="preserve"> </w:t>
-      </w:r>
-      <w:proofErr w:type="spellStart"/>
-      <w:r>
-        <w:rPr>
-          <w:rFonts w:cstheme="minorHAnsi"/>
-        </w:rPr>
-        <w:t>would</w:t>
-      </w:r>
-      <w:proofErr w:type="spellEnd"/>
-      <w:r>
-        <w:rPr>
-          <w:rFonts w:cstheme="minorHAnsi"/>
-        </w:rPr>
-        <w:t xml:space="preserve"> </w:t>
-      </w:r>
-      <w:proofErr w:type="spellStart"/>
-      <w:r>
-        <w:rPr>
-          <w:rFonts w:cstheme="minorHAnsi"/>
-        </w:rPr>
-        <w:t>be</w:t>
-      </w:r>
-      <w:proofErr w:type="spellEnd"/>
-      <w:r>
-        <w:rPr>
-          <w:rFonts w:cstheme="minorHAnsi"/>
-        </w:rPr>
-        <w:t xml:space="preserve"> </w:t>
-      </w:r>
-      <w:proofErr w:type="spellStart"/>
-      <w:r>
-        <w:rPr>
-          <w:rFonts w:cstheme="minorHAnsi"/>
-        </w:rPr>
-        <w:t>helpful</w:t>
-      </w:r>
-      <w:proofErr w:type="spellEnd"/>
-      <w:r>
-        <w:rPr>
-          <w:rFonts w:cstheme="minorHAnsi"/>
-        </w:rPr>
-        <w:t xml:space="preserve"> for setting up a </w:t>
-      </w:r>
-      <w:proofErr w:type="spellStart"/>
-      <w:r>
-        <w:rPr>
-          <w:rFonts w:cstheme="minorHAnsi"/>
-        </w:rPr>
-        <w:t>path</w:t>
-      </w:r>
-      <w:proofErr w:type="spellEnd"/>
-      <w:r>
-        <w:rPr>
-          <w:rFonts w:cstheme="minorHAnsi"/>
-        </w:rPr>
-        <w:t xml:space="preserve"> for the run and show the participants on the </w:t>
-      </w:r>
-      <w:proofErr w:type="spellStart"/>
-      <w:r>
-        <w:rPr>
-          <w:rFonts w:cstheme="minorHAnsi"/>
-        </w:rPr>
-        <w:t>map</w:t>
-      </w:r>
-      <w:proofErr w:type="spellEnd"/>
-      <w:r>
-        <w:rPr>
-          <w:rFonts w:cstheme="minorHAnsi"/>
-        </w:rPr>
-        <w:t xml:space="preserve"> </w:t>
-      </w:r>
-      <w:proofErr w:type="spellStart"/>
-      <w:r>
-        <w:rPr>
-          <w:rFonts w:cstheme="minorHAnsi"/>
-        </w:rPr>
-        <w:t>with</w:t>
-      </w:r>
-      <w:proofErr w:type="spellEnd"/>
-      <w:r>
-        <w:rPr>
-          <w:rFonts w:cstheme="minorHAnsi"/>
-        </w:rPr>
-        <w:t xml:space="preserve"> </w:t>
-      </w:r>
-      <w:proofErr w:type="spellStart"/>
-      <w:r>
-        <w:rPr>
-          <w:rFonts w:cstheme="minorHAnsi"/>
-        </w:rPr>
-        <w:t>their</w:t>
-      </w:r>
-      <w:proofErr w:type="spellEnd"/>
-      <w:r>
-        <w:rPr>
-          <w:rFonts w:cstheme="minorHAnsi"/>
-        </w:rPr>
-        <w:t xml:space="preserve"> location data.</w:t>
+          <w:lang w:val="en-GB"/>
+        </w:rPr>
+      </w:pPr>
+      <w:r>
+        <w:rPr>
+          <w:rFonts w:cstheme="minorHAnsi"/>
+          <w:lang w:val="en-GB"/>
+        </w:rPr>
+        <w:t>Map – An existing map service that would be helpful for setting up a path for the run and show the participants on the map with their location data.</w:t>
       </w:r>
     </w:p>
     <w:p>
@@ -4316,8 +3833,6 @@
         </w:rPr>
         <w:t>Fig 9: Run path definition</w:t>
       </w:r>
-      <w:bookmarkStart w:id="0" w:name="_GoBack"/>
-      <w:bookmarkEnd w:id="0"/>
     </w:p>
     <w:p>
       <w:pPr>
@@ -4624,27 +4139,7 @@
           <w:szCs w:val="22"/>
           <w:lang w:val="en-US"/>
         </w:rPr>
-        <w:t xml:space="preserve">This application requires the collect of some health data measured by one or many devices (smartphone, smartwatches, smart connected clothes, …). There are several solutions to this requirement. One of them </w:t>
-      </w:r>
-      <w:proofErr w:type="gramStart"/>
-      <w:r>
-        <w:rPr>
-          <w:rFonts w:asciiTheme="minorHAnsi" w:hAnsiTheme="minorHAnsi" w:cstheme="minorHAnsi"/>
-          <w:sz w:val="22"/>
-          <w:szCs w:val="22"/>
-          <w:lang w:val="en-US"/>
-        </w:rPr>
-        <w:t>is  using</w:t>
-      </w:r>
-      <w:proofErr w:type="gramEnd"/>
-      <w:r>
-        <w:rPr>
-          <w:rFonts w:asciiTheme="minorHAnsi" w:hAnsiTheme="minorHAnsi" w:cstheme="minorHAnsi"/>
-          <w:sz w:val="22"/>
-          <w:szCs w:val="22"/>
-          <w:lang w:val="en-US"/>
-        </w:rPr>
-        <w:t xml:space="preserve"> the Google Fit API that collects the data from different devices working with Android or Wear OS (Version of Google’s Android operating system designed for smartwatches and other wearables).</w:t>
+        <w:t>This application requires the collect of some health data measured by one or many devices (smartphone, smartwatches, smart connected clothes, …). There are several solutions to this requirement. One of them is  using the Google Fit API that collects the data from different devices working with Android or Wear OS (Version of Google’s Android operating system designed for smartwatches and other wearables).</w:t>
       </w:r>
     </w:p>
     <w:p>
@@ -4780,27 +4275,7 @@
           <w:szCs w:val="22"/>
           <w:lang w:val="en-US"/>
         </w:rPr>
-        <w:t xml:space="preserve"> users. There exists several </w:t>
-      </w:r>
-      <w:proofErr w:type="gramStart"/>
-      <w:r>
-        <w:rPr>
-          <w:rFonts w:asciiTheme="minorHAnsi" w:hAnsiTheme="minorHAnsi" w:cstheme="minorHAnsi"/>
-          <w:sz w:val="22"/>
-          <w:szCs w:val="22"/>
-          <w:lang w:val="en-US"/>
-        </w:rPr>
-        <w:t>application</w:t>
-      </w:r>
-      <w:proofErr w:type="gramEnd"/>
-      <w:r>
-        <w:rPr>
-          <w:rFonts w:asciiTheme="minorHAnsi" w:hAnsiTheme="minorHAnsi" w:cstheme="minorHAnsi"/>
-          <w:sz w:val="22"/>
-          <w:szCs w:val="22"/>
-          <w:lang w:val="en-US"/>
-        </w:rPr>
-        <w:t xml:space="preserve"> to collect the GPS location such as Google Android Device Manager API.</w:t>
+        <w:t xml:space="preserve"> users. There exists several application to collect the GPS location such as Google Android Device Manager API.</w:t>
       </w:r>
     </w:p>
     <w:p>
@@ -4900,27 +4375,7 @@
           <w:szCs w:val="22"/>
           <w:lang w:val="en-US"/>
         </w:rPr>
-        <w:t xml:space="preserve"> requires a map of the run planned. This map is useful for defining the path of the run but also for showing the situation of the run to spectators. </w:t>
-      </w:r>
-      <w:proofErr w:type="gramStart"/>
-      <w:r>
-        <w:rPr>
-          <w:rFonts w:asciiTheme="minorHAnsi" w:hAnsiTheme="minorHAnsi" w:cstheme="minorHAnsi"/>
-          <w:sz w:val="22"/>
-          <w:szCs w:val="22"/>
-          <w:lang w:val="en-US"/>
-        </w:rPr>
-        <w:t>A</w:t>
-      </w:r>
-      <w:proofErr w:type="gramEnd"/>
-      <w:r>
-        <w:rPr>
-          <w:rFonts w:asciiTheme="minorHAnsi" w:hAnsiTheme="minorHAnsi" w:cstheme="minorHAnsi"/>
-          <w:sz w:val="22"/>
-          <w:szCs w:val="22"/>
-          <w:lang w:val="en-US"/>
-        </w:rPr>
-        <w:t xml:space="preserve"> option would be the using of the service Google Maps that allows us the realization of these functions in real-time.</w:t>
+        <w:t xml:space="preserve"> requires a map of the run planned. This map is useful for defining the path of the run but also for showing the situation of the run to spectators. A option would be the using of the service Google Maps that allows us the realization of these functions in real-time.</w:t>
       </w:r>
     </w:p>
     <w:p>
@@ -5724,6 +5179,7 @@
           <w:rFonts w:asciiTheme="minorHAnsi" w:hAnsiTheme="minorHAnsi" w:cstheme="minorHAnsi"/>
           <w:sz w:val="22"/>
           <w:szCs w:val="22"/>
+          <w:lang w:val="en-GB"/>
         </w:rPr>
       </w:pPr>
       <w:r>
@@ -5932,47 +5388,7 @@
           <w:szCs w:val="22"/>
           <w:lang w:val="en-US"/>
         </w:rPr>
-        <w:t xml:space="preserve">Luigi suffers of a serious fever. However, Dr Mario, the Luigi’s doctor, still does not know the disease responsible of this fever and if the treatment given to Luigi will be efficient. Indeed, two treatments are </w:t>
-      </w:r>
-      <w:proofErr w:type="gramStart"/>
-      <w:r>
-        <w:rPr>
-          <w:rFonts w:asciiTheme="minorHAnsi" w:hAnsiTheme="minorHAnsi" w:cstheme="minorHAnsi"/>
-          <w:sz w:val="22"/>
-          <w:szCs w:val="22"/>
-          <w:lang w:val="en-US"/>
-        </w:rPr>
-        <w:t>possible :</w:t>
-      </w:r>
-      <w:proofErr w:type="gramEnd"/>
-      <w:r>
-        <w:rPr>
-          <w:rFonts w:asciiTheme="minorHAnsi" w:hAnsiTheme="minorHAnsi" w:cstheme="minorHAnsi"/>
-          <w:sz w:val="22"/>
-          <w:szCs w:val="22"/>
-          <w:lang w:val="en-US"/>
-        </w:rPr>
-        <w:t xml:space="preserve"> one if it is a food intoxication and the other one if it is viral disease. </w:t>
-      </w:r>
-      <w:proofErr w:type="gramStart"/>
-      <w:r>
-        <w:rPr>
-          <w:rFonts w:asciiTheme="minorHAnsi" w:hAnsiTheme="minorHAnsi" w:cstheme="minorHAnsi"/>
-          <w:sz w:val="22"/>
-          <w:szCs w:val="22"/>
-          <w:lang w:val="en-US"/>
-        </w:rPr>
-        <w:t>Both of them</w:t>
-      </w:r>
-      <w:proofErr w:type="gramEnd"/>
-      <w:r>
-        <w:rPr>
-          <w:rFonts w:asciiTheme="minorHAnsi" w:hAnsiTheme="minorHAnsi" w:cstheme="minorHAnsi"/>
-          <w:sz w:val="22"/>
-          <w:szCs w:val="22"/>
-          <w:lang w:val="en-US"/>
-        </w:rPr>
-        <w:t xml:space="preserve"> are subscribed to the service </w:t>
+        <w:t xml:space="preserve">Luigi suffers of a serious fever. However, Dr Mario, the Luigi’s doctor, still does not know the disease responsible of this fever and if the treatment given to Luigi will be efficient. Indeed, two treatments are possible : one if it is a food intoxication and the other one if it is viral disease. Both of them are subscribed to the service </w:t>
       </w:r>
       <w:r>
         <w:rPr>
@@ -6102,27 +5518,7 @@
           <w:szCs w:val="22"/>
           <w:lang w:val="en-US"/>
         </w:rPr>
-        <w:t xml:space="preserve"> based in Milano, would like to study the effects </w:t>
-      </w:r>
-      <w:proofErr w:type="gramStart"/>
-      <w:r>
-        <w:rPr>
-          <w:rFonts w:asciiTheme="minorHAnsi" w:hAnsiTheme="minorHAnsi" w:cstheme="minorHAnsi"/>
-          <w:sz w:val="22"/>
-          <w:szCs w:val="22"/>
-          <w:lang w:val="en-US"/>
-        </w:rPr>
-        <w:t>of  the</w:t>
-      </w:r>
-      <w:proofErr w:type="gramEnd"/>
-      <w:r>
-        <w:rPr>
-          <w:rFonts w:asciiTheme="minorHAnsi" w:hAnsiTheme="minorHAnsi" w:cstheme="minorHAnsi"/>
-          <w:sz w:val="22"/>
-          <w:szCs w:val="22"/>
-          <w:lang w:val="en-US"/>
-        </w:rPr>
-        <w:t xml:space="preserve"> pollution on the health of the young adults. For the realization of this study, </w:t>
+        <w:t xml:space="preserve"> based in Milano, would like to study the effects of  the pollution on the health of the young adults. For the realization of this study, </w:t>
       </w:r>
       <w:r>
         <w:rPr>
@@ -6312,27 +5708,7 @@
           <w:szCs w:val="22"/>
           <w:lang w:val="en-US"/>
         </w:rPr>
-        <w:t xml:space="preserve">Chiara is 98 years old and still leaves alone in her home. She suffers of some cardiac problems and at this age the chance of heart attacks is </w:t>
-      </w:r>
-      <w:proofErr w:type="gramStart"/>
-      <w:r>
-        <w:rPr>
-          <w:rFonts w:asciiTheme="minorHAnsi" w:hAnsiTheme="minorHAnsi" w:cstheme="minorHAnsi"/>
-          <w:sz w:val="22"/>
-          <w:szCs w:val="22"/>
-          <w:lang w:val="en-US"/>
-        </w:rPr>
-        <w:t>really important</w:t>
-      </w:r>
-      <w:proofErr w:type="gramEnd"/>
-      <w:r>
-        <w:rPr>
-          <w:rFonts w:asciiTheme="minorHAnsi" w:hAnsiTheme="minorHAnsi" w:cstheme="minorHAnsi"/>
-          <w:sz w:val="22"/>
-          <w:szCs w:val="22"/>
-          <w:lang w:val="en-US"/>
-        </w:rPr>
-        <w:t xml:space="preserve">. Her daughter, Lucia, has decided to register Chiara to the service </w:t>
+        <w:t xml:space="preserve">Chiara is 98 years old and still leaves alone in her home. She suffers of some cardiac problems and at this age the chance of heart attacks is really important. Her daughter, Lucia, has decided to register Chiara to the service </w:t>
       </w:r>
       <w:proofErr w:type="spellStart"/>
       <w:r>
@@ -8925,27 +8301,7 @@
                 <w:szCs w:val="22"/>
                 <w:lang w:val="en-US"/>
               </w:rPr>
-              <w:t xml:space="preserve">2. The user did not fill </w:t>
-            </w:r>
-            <w:proofErr w:type="gramStart"/>
-            <w:r>
-              <w:rPr>
-                <w:rFonts w:asciiTheme="minorHAnsi" w:hAnsiTheme="minorHAnsi" w:cstheme="minorHAnsi"/>
-                <w:sz w:val="22"/>
-                <w:szCs w:val="22"/>
-                <w:lang w:val="en-US"/>
-              </w:rPr>
-              <w:t>all of</w:t>
-            </w:r>
-            <w:proofErr w:type="gramEnd"/>
-            <w:r>
-              <w:rPr>
-                <w:rFonts w:asciiTheme="minorHAnsi" w:hAnsiTheme="minorHAnsi" w:cstheme="minorHAnsi"/>
-                <w:sz w:val="22"/>
-                <w:szCs w:val="22"/>
-                <w:lang w:val="en-US"/>
-              </w:rPr>
-              <w:t xml:space="preserve"> the mandatory fields with valid data.</w:t>
+              <w:t>2. The user did not fill all of the mandatory fields with valid data.</w:t>
             </w:r>
           </w:p>
           <w:p>
@@ -9084,27 +8440,7 @@
                 <w:szCs w:val="22"/>
                 <w:lang w:val="en-US"/>
               </w:rPr>
-              <w:t xml:space="preserve">5. All the exceptions are handled by notifying the user and taking him back to the </w:t>
-            </w:r>
-            <w:proofErr w:type="gramStart"/>
-            <w:r>
-              <w:rPr>
-                <w:rFonts w:asciiTheme="minorHAnsi" w:hAnsiTheme="minorHAnsi" w:cstheme="minorHAnsi"/>
-                <w:sz w:val="22"/>
-                <w:szCs w:val="22"/>
-                <w:lang w:val="en-US"/>
-              </w:rPr>
-              <w:t>sign up</w:t>
-            </w:r>
-            <w:proofErr w:type="gramEnd"/>
-            <w:r>
-              <w:rPr>
-                <w:rFonts w:asciiTheme="minorHAnsi" w:hAnsiTheme="minorHAnsi" w:cstheme="minorHAnsi"/>
-                <w:sz w:val="22"/>
-                <w:szCs w:val="22"/>
-                <w:lang w:val="en-US"/>
-              </w:rPr>
-              <w:t xml:space="preserve"> activity.</w:t>
+              <w:t>5. All the exceptions are handled by notifying the user and taking him back to the sign up activity.</w:t>
             </w:r>
           </w:p>
         </w:tc>
@@ -9721,6 +9057,7 @@
                 <w:szCs w:val="22"/>
                 <w:lang w:val="en-US"/>
               </w:rPr>
+              <w:lastRenderedPageBreak/>
               <w:t>Exit conditions</w:t>
             </w:r>
           </w:p>
@@ -10575,27 +9912,7 @@
                 <w:szCs w:val="22"/>
                 <w:lang w:val="en-US"/>
               </w:rPr>
-              <w:t xml:space="preserve">There are no requests and the user </w:t>
-            </w:r>
-            <w:proofErr w:type="gramStart"/>
-            <w:r>
-              <w:rPr>
-                <w:rFonts w:asciiTheme="minorHAnsi" w:hAnsiTheme="minorHAnsi" w:cstheme="minorHAnsi"/>
-                <w:sz w:val="22"/>
-                <w:szCs w:val="22"/>
-                <w:lang w:val="en-US"/>
-              </w:rPr>
-              <w:t>is</w:t>
-            </w:r>
-            <w:proofErr w:type="gramEnd"/>
-            <w:r>
-              <w:rPr>
-                <w:rFonts w:asciiTheme="minorHAnsi" w:hAnsiTheme="minorHAnsi" w:cstheme="minorHAnsi"/>
-                <w:sz w:val="22"/>
-                <w:szCs w:val="22"/>
-                <w:lang w:val="en-US"/>
-              </w:rPr>
-              <w:t xml:space="preserve"> notified with an empty list of requests.</w:t>
+              <w:t>There are no requests and the user is notified with an empty list of requests.</w:t>
             </w:r>
           </w:p>
         </w:tc>
@@ -11715,27 +11032,7 @@
                 <w:szCs w:val="22"/>
                 <w:lang w:val="en-US"/>
               </w:rPr>
-              <w:t xml:space="preserve">2. The user clicks on a button representing a </w:t>
-            </w:r>
-            <w:proofErr w:type="gramStart"/>
-            <w:r>
-              <w:rPr>
-                <w:rFonts w:asciiTheme="minorHAnsi" w:hAnsiTheme="minorHAnsi" w:cstheme="minorHAnsi"/>
-                <w:sz w:val="22"/>
-                <w:szCs w:val="22"/>
-                <w:lang w:val="en-US"/>
-              </w:rPr>
-              <w:t>wearable  connected</w:t>
-            </w:r>
-            <w:proofErr w:type="gramEnd"/>
-            <w:r>
-              <w:rPr>
-                <w:rFonts w:asciiTheme="minorHAnsi" w:hAnsiTheme="minorHAnsi" w:cstheme="minorHAnsi"/>
-                <w:sz w:val="22"/>
-                <w:szCs w:val="22"/>
-                <w:lang w:val="en-US"/>
-              </w:rPr>
-              <w:t xml:space="preserve"> with the system.</w:t>
+              <w:t>2. The user clicks on a button representing a wearable  connected with the system.</w:t>
             </w:r>
           </w:p>
           <w:p>
@@ -12333,27 +11630,7 @@
                 <w:szCs w:val="22"/>
                 <w:lang w:val="en-US"/>
               </w:rPr>
-              <w:t xml:space="preserve">2. One or more wearables </w:t>
-            </w:r>
-            <w:proofErr w:type="gramStart"/>
-            <w:r>
-              <w:rPr>
-                <w:rFonts w:asciiTheme="minorHAnsi" w:hAnsiTheme="minorHAnsi" w:cstheme="minorHAnsi"/>
-                <w:sz w:val="22"/>
-                <w:szCs w:val="22"/>
-                <w:lang w:val="en-US"/>
-              </w:rPr>
-              <w:t>are allowed to</w:t>
-            </w:r>
-            <w:proofErr w:type="gramEnd"/>
-            <w:r>
-              <w:rPr>
-                <w:rFonts w:asciiTheme="minorHAnsi" w:hAnsiTheme="minorHAnsi" w:cstheme="minorHAnsi"/>
-                <w:sz w:val="22"/>
-                <w:szCs w:val="22"/>
-                <w:lang w:val="en-US"/>
-              </w:rPr>
-              <w:t xml:space="preserve"> collect some health data.</w:t>
+              <w:t>2. One or more wearables are allowed to collect some health data.</w:t>
             </w:r>
           </w:p>
         </w:tc>
@@ -13371,27 +12648,7 @@
                 <w:szCs w:val="22"/>
                 <w:lang w:val="en-US"/>
               </w:rPr>
-              <w:t xml:space="preserve">2. The third party did not fill </w:t>
-            </w:r>
-            <w:proofErr w:type="gramStart"/>
-            <w:r>
-              <w:rPr>
-                <w:rFonts w:asciiTheme="minorHAnsi" w:hAnsiTheme="minorHAnsi" w:cstheme="minorHAnsi"/>
-                <w:sz w:val="22"/>
-                <w:szCs w:val="22"/>
-                <w:lang w:val="en-US"/>
-              </w:rPr>
-              <w:t>all of</w:t>
-            </w:r>
-            <w:proofErr w:type="gramEnd"/>
-            <w:r>
-              <w:rPr>
-                <w:rFonts w:asciiTheme="minorHAnsi" w:hAnsiTheme="minorHAnsi" w:cstheme="minorHAnsi"/>
-                <w:sz w:val="22"/>
-                <w:szCs w:val="22"/>
-                <w:lang w:val="en-US"/>
-              </w:rPr>
-              <w:t xml:space="preserve"> the mandatory fields with valid data.</w:t>
+              <w:t>2. The third party did not fill all of the mandatory fields with valid data.</w:t>
             </w:r>
           </w:p>
           <w:p>
@@ -13490,27 +12747,7 @@
                 <w:szCs w:val="22"/>
                 <w:lang w:val="en-US"/>
               </w:rPr>
-              <w:t xml:space="preserve">5. All the exceptions are handled by notifying the third party and taking him back to the </w:t>
-            </w:r>
-            <w:proofErr w:type="gramStart"/>
-            <w:r>
-              <w:rPr>
-                <w:rFonts w:asciiTheme="minorHAnsi" w:hAnsiTheme="minorHAnsi" w:cstheme="minorHAnsi"/>
-                <w:sz w:val="22"/>
-                <w:szCs w:val="22"/>
-                <w:lang w:val="en-US"/>
-              </w:rPr>
-              <w:t>sign up</w:t>
-            </w:r>
-            <w:proofErr w:type="gramEnd"/>
-            <w:r>
-              <w:rPr>
-                <w:rFonts w:asciiTheme="minorHAnsi" w:hAnsiTheme="minorHAnsi" w:cstheme="minorHAnsi"/>
-                <w:sz w:val="22"/>
-                <w:szCs w:val="22"/>
-                <w:lang w:val="en-US"/>
-              </w:rPr>
-              <w:t xml:space="preserve"> activity.</w:t>
+              <w:t>5. All the exceptions are handled by notifying the third party and taking him back to the sign up activity.</w:t>
             </w:r>
           </w:p>
         </w:tc>
@@ -14701,80 +13938,40 @@
                 <w:szCs w:val="22"/>
                 <w:lang w:val="en-US"/>
               </w:rPr>
-              <w:t xml:space="preserve">3. The third party chooses the health data that it wants </w:t>
-            </w:r>
-            <w:proofErr w:type="gramStart"/>
-            <w:r>
-              <w:rPr>
-                <w:rFonts w:asciiTheme="minorHAnsi" w:hAnsiTheme="minorHAnsi" w:cstheme="minorHAnsi"/>
-                <w:sz w:val="22"/>
-                <w:szCs w:val="22"/>
-                <w:lang w:val="en-US"/>
-              </w:rPr>
-              <w:t>collect</w:t>
-            </w:r>
-            <w:proofErr w:type="gramEnd"/>
-            <w:r>
-              <w:rPr>
-                <w:rFonts w:asciiTheme="minorHAnsi" w:hAnsiTheme="minorHAnsi" w:cstheme="minorHAnsi"/>
-                <w:sz w:val="22"/>
-                <w:szCs w:val="22"/>
-                <w:lang w:val="en-US"/>
-              </w:rPr>
-              <w:t>.</w:t>
-            </w:r>
-          </w:p>
-          <w:p>
-            <w:pPr>
-              <w:pStyle w:val="TableContents"/>
-              <w:jc w:val="both"/>
-              <w:rPr>
-                <w:rFonts w:asciiTheme="minorHAnsi" w:hAnsiTheme="minorHAnsi" w:cstheme="minorHAnsi"/>
-                <w:sz w:val="22"/>
-                <w:szCs w:val="22"/>
-                <w:lang w:val="en-US"/>
-              </w:rPr>
-            </w:pPr>
-          </w:p>
-          <w:p>
-            <w:pPr>
-              <w:pStyle w:val="TableContents"/>
-              <w:jc w:val="both"/>
-              <w:rPr>
-                <w:rFonts w:asciiTheme="minorHAnsi" w:hAnsiTheme="minorHAnsi" w:cstheme="minorHAnsi"/>
-                <w:sz w:val="22"/>
-                <w:szCs w:val="22"/>
-                <w:lang w:val="en-US"/>
-              </w:rPr>
-            </w:pPr>
-            <w:r>
-              <w:rPr>
-                <w:rFonts w:asciiTheme="minorHAnsi" w:hAnsiTheme="minorHAnsi" w:cstheme="minorHAnsi"/>
-                <w:sz w:val="22"/>
-                <w:szCs w:val="22"/>
-                <w:lang w:val="en-US"/>
-              </w:rPr>
-              <w:t xml:space="preserve">4. The system asks a request to the user if it is the first time that the third party wants </w:t>
-            </w:r>
-            <w:proofErr w:type="gramStart"/>
-            <w:r>
-              <w:rPr>
-                <w:rFonts w:asciiTheme="minorHAnsi" w:hAnsiTheme="minorHAnsi" w:cstheme="minorHAnsi"/>
-                <w:sz w:val="22"/>
-                <w:szCs w:val="22"/>
-                <w:lang w:val="en-US"/>
-              </w:rPr>
-              <w:t>collect</w:t>
-            </w:r>
-            <w:proofErr w:type="gramEnd"/>
-            <w:r>
-              <w:rPr>
-                <w:rFonts w:asciiTheme="minorHAnsi" w:hAnsiTheme="minorHAnsi" w:cstheme="minorHAnsi"/>
-                <w:sz w:val="22"/>
-                <w:szCs w:val="22"/>
-                <w:lang w:val="en-US"/>
-              </w:rPr>
-              <w:t xml:space="preserve"> these data.</w:t>
+              <w:t>3. The third party chooses the health data that it wants collect.</w:t>
+            </w:r>
+          </w:p>
+          <w:p>
+            <w:pPr>
+              <w:pStyle w:val="TableContents"/>
+              <w:jc w:val="both"/>
+              <w:rPr>
+                <w:rFonts w:asciiTheme="minorHAnsi" w:hAnsiTheme="minorHAnsi" w:cstheme="minorHAnsi"/>
+                <w:sz w:val="22"/>
+                <w:szCs w:val="22"/>
+                <w:lang w:val="en-US"/>
+              </w:rPr>
+            </w:pPr>
+          </w:p>
+          <w:p>
+            <w:pPr>
+              <w:pStyle w:val="TableContents"/>
+              <w:jc w:val="both"/>
+              <w:rPr>
+                <w:rFonts w:asciiTheme="minorHAnsi" w:hAnsiTheme="minorHAnsi" w:cstheme="minorHAnsi"/>
+                <w:sz w:val="22"/>
+                <w:szCs w:val="22"/>
+                <w:lang w:val="en-US"/>
+              </w:rPr>
+            </w:pPr>
+            <w:r>
+              <w:rPr>
+                <w:rFonts w:asciiTheme="minorHAnsi" w:hAnsiTheme="minorHAnsi" w:cstheme="minorHAnsi"/>
+                <w:sz w:val="22"/>
+                <w:szCs w:val="22"/>
+                <w:lang w:val="en-US"/>
+              </w:rPr>
+              <w:t>4. The system asks a request to the user if it is the first time that the third party wants collect these data.</w:t>
             </w:r>
           </w:p>
           <w:p>
@@ -15006,80 +14203,40 @@
                 <w:szCs w:val="22"/>
                 <w:lang w:val="en-US"/>
               </w:rPr>
-              <w:t xml:space="preserve"> is not valid, the third party is notified that the code does not </w:t>
-            </w:r>
-            <w:proofErr w:type="gramStart"/>
-            <w:r>
-              <w:rPr>
-                <w:rFonts w:asciiTheme="minorHAnsi" w:hAnsiTheme="minorHAnsi" w:cstheme="minorHAnsi"/>
-                <w:sz w:val="22"/>
-                <w:szCs w:val="22"/>
-                <w:lang w:val="en-US"/>
-              </w:rPr>
-              <w:t>work</w:t>
-            </w:r>
-            <w:proofErr w:type="gramEnd"/>
-            <w:r>
-              <w:rPr>
-                <w:rFonts w:asciiTheme="minorHAnsi" w:hAnsiTheme="minorHAnsi" w:cstheme="minorHAnsi"/>
-                <w:sz w:val="22"/>
-                <w:szCs w:val="22"/>
-                <w:lang w:val="en-US"/>
-              </w:rPr>
-              <w:t xml:space="preserve"> and the third party is taken back to the login activity.</w:t>
-            </w:r>
-          </w:p>
-          <w:p>
-            <w:pPr>
-              <w:pStyle w:val="TableContents"/>
-              <w:jc w:val="both"/>
-              <w:rPr>
-                <w:rFonts w:asciiTheme="minorHAnsi" w:hAnsiTheme="minorHAnsi" w:cstheme="minorHAnsi"/>
-                <w:sz w:val="22"/>
-                <w:szCs w:val="22"/>
-                <w:lang w:val="en-US"/>
-              </w:rPr>
-            </w:pPr>
-          </w:p>
-          <w:p>
-            <w:pPr>
-              <w:pStyle w:val="TableContents"/>
-              <w:jc w:val="both"/>
-              <w:rPr>
-                <w:rFonts w:asciiTheme="minorHAnsi" w:hAnsiTheme="minorHAnsi" w:cstheme="minorHAnsi"/>
-                <w:sz w:val="22"/>
-                <w:szCs w:val="22"/>
-                <w:lang w:val="en-US"/>
-              </w:rPr>
-            </w:pPr>
-            <w:r>
-              <w:rPr>
-                <w:rFonts w:asciiTheme="minorHAnsi" w:hAnsiTheme="minorHAnsi" w:cstheme="minorHAnsi"/>
-                <w:sz w:val="22"/>
-                <w:szCs w:val="22"/>
-                <w:lang w:val="en-US"/>
-              </w:rPr>
-              <w:t xml:space="preserve"> 2. The request is </w:t>
-            </w:r>
-            <w:proofErr w:type="gramStart"/>
-            <w:r>
-              <w:rPr>
-                <w:rFonts w:asciiTheme="minorHAnsi" w:hAnsiTheme="minorHAnsi" w:cstheme="minorHAnsi"/>
-                <w:sz w:val="22"/>
-                <w:szCs w:val="22"/>
-                <w:lang w:val="en-US"/>
-              </w:rPr>
-              <w:t>rejected,</w:t>
-            </w:r>
-            <w:proofErr w:type="gramEnd"/>
-            <w:r>
-              <w:rPr>
-                <w:rFonts w:asciiTheme="minorHAnsi" w:hAnsiTheme="minorHAnsi" w:cstheme="minorHAnsi"/>
-                <w:sz w:val="22"/>
-                <w:szCs w:val="22"/>
-                <w:lang w:val="en-US"/>
-              </w:rPr>
-              <w:t xml:space="preserve"> the third party is notified and is taken back to the login activity.</w:t>
+              <w:t xml:space="preserve"> is not valid, the third party is notified that the code does not work and the third party is taken back to the login activity.</w:t>
+            </w:r>
+          </w:p>
+          <w:p>
+            <w:pPr>
+              <w:pStyle w:val="TableContents"/>
+              <w:jc w:val="both"/>
+              <w:rPr>
+                <w:rFonts w:asciiTheme="minorHAnsi" w:hAnsiTheme="minorHAnsi" w:cstheme="minorHAnsi"/>
+                <w:sz w:val="22"/>
+                <w:szCs w:val="22"/>
+                <w:lang w:val="en-US"/>
+              </w:rPr>
+            </w:pPr>
+          </w:p>
+          <w:p>
+            <w:pPr>
+              <w:pStyle w:val="TableContents"/>
+              <w:jc w:val="both"/>
+              <w:rPr>
+                <w:rFonts w:asciiTheme="minorHAnsi" w:hAnsiTheme="minorHAnsi" w:cstheme="minorHAnsi"/>
+                <w:sz w:val="22"/>
+                <w:szCs w:val="22"/>
+                <w:lang w:val="en-US"/>
+              </w:rPr>
+            </w:pPr>
+            <w:r>
+              <w:rPr>
+                <w:rFonts w:asciiTheme="minorHAnsi" w:hAnsiTheme="minorHAnsi" w:cstheme="minorHAnsi"/>
+                <w:sz w:val="22"/>
+                <w:szCs w:val="22"/>
+                <w:lang w:val="en-US"/>
+              </w:rPr>
+              <w:t xml:space="preserve"> 2. The request is rejected, the third party is notified and is taken back to the login activity.</w:t>
             </w:r>
           </w:p>
           <w:p>
@@ -15658,6 +14815,7 @@
                 <w:szCs w:val="22"/>
                 <w:lang w:val="en-US"/>
               </w:rPr>
+              <w:lastRenderedPageBreak/>
               <w:t>Exit conditions</w:t>
             </w:r>
           </w:p>
@@ -16669,27 +15827,7 @@
                 <w:szCs w:val="22"/>
                 <w:lang w:val="en-US"/>
               </w:rPr>
-              <w:t xml:space="preserve">2. The user did not fill </w:t>
-            </w:r>
-            <w:proofErr w:type="gramStart"/>
-            <w:r>
-              <w:rPr>
-                <w:rFonts w:asciiTheme="minorHAnsi" w:hAnsiTheme="minorHAnsi" w:cstheme="minorHAnsi"/>
-                <w:sz w:val="22"/>
-                <w:szCs w:val="22"/>
-                <w:lang w:val="en-US"/>
-              </w:rPr>
-              <w:t>all of</w:t>
-            </w:r>
-            <w:proofErr w:type="gramEnd"/>
-            <w:r>
-              <w:rPr>
-                <w:rFonts w:asciiTheme="minorHAnsi" w:hAnsiTheme="minorHAnsi" w:cstheme="minorHAnsi"/>
-                <w:sz w:val="22"/>
-                <w:szCs w:val="22"/>
-                <w:lang w:val="en-US"/>
-              </w:rPr>
-              <w:t xml:space="preserve"> the mandatory fields with valid data.</w:t>
+              <w:t>2. The user did not fill all of the mandatory fields with valid data.</w:t>
             </w:r>
           </w:p>
           <w:p>
@@ -16908,27 +16046,7 @@
                 <w:lang w:val="en-US"/>
               </w:rPr>
               <w:lastRenderedPageBreak/>
-              <w:t xml:space="preserve">8. All the exceptions are handled by notifying the user and taking him back to the </w:t>
-            </w:r>
-            <w:proofErr w:type="gramStart"/>
-            <w:r>
-              <w:rPr>
-                <w:rFonts w:asciiTheme="minorHAnsi" w:hAnsiTheme="minorHAnsi" w:cstheme="minorHAnsi"/>
-                <w:sz w:val="22"/>
-                <w:szCs w:val="22"/>
-                <w:lang w:val="en-US"/>
-              </w:rPr>
-              <w:t>sign up</w:t>
-            </w:r>
-            <w:proofErr w:type="gramEnd"/>
-            <w:r>
-              <w:rPr>
-                <w:rFonts w:asciiTheme="minorHAnsi" w:hAnsiTheme="minorHAnsi" w:cstheme="minorHAnsi"/>
-                <w:sz w:val="22"/>
-                <w:szCs w:val="22"/>
-                <w:lang w:val="en-US"/>
-              </w:rPr>
-              <w:t xml:space="preserve"> activity.</w:t>
+              <w:t>8. All the exceptions are handled by notifying the user and taking him back to the sign up activity.</w:t>
             </w:r>
           </w:p>
         </w:tc>
@@ -19315,27 +18433,7 @@
                 <w:szCs w:val="22"/>
                 <w:lang w:val="en-US"/>
               </w:rPr>
-              <w:t xml:space="preserve">3. The user does not allow the organizers to collect the health data, if the collecting is mandatory the user is </w:t>
-            </w:r>
-            <w:proofErr w:type="gramStart"/>
-            <w:r>
-              <w:rPr>
-                <w:rFonts w:asciiTheme="minorHAnsi" w:hAnsiTheme="minorHAnsi" w:cstheme="minorHAnsi"/>
-                <w:sz w:val="22"/>
-                <w:szCs w:val="22"/>
-                <w:lang w:val="en-US"/>
-              </w:rPr>
-              <w:t>notified</w:t>
-            </w:r>
-            <w:proofErr w:type="gramEnd"/>
-            <w:r>
-              <w:rPr>
-                <w:rFonts w:asciiTheme="minorHAnsi" w:hAnsiTheme="minorHAnsi" w:cstheme="minorHAnsi"/>
-                <w:sz w:val="22"/>
-                <w:szCs w:val="22"/>
-                <w:lang w:val="en-US"/>
-              </w:rPr>
-              <w:t xml:space="preserve"> and the registration is still incomplete so the user goes back to the step 4.</w:t>
+              <w:t>3. The user does not allow the organizers to collect the health data, if the collecting is mandatory the user is notified and the registration is still incomplete so the user goes back to the step 4.</w:t>
             </w:r>
           </w:p>
         </w:tc>
@@ -19936,27 +19034,7 @@
                 <w:szCs w:val="22"/>
                 <w:lang w:val="en-US"/>
               </w:rPr>
-              <w:t xml:space="preserve">1. The searched run does not </w:t>
-            </w:r>
-            <w:proofErr w:type="gramStart"/>
-            <w:r>
-              <w:rPr>
-                <w:rFonts w:asciiTheme="minorHAnsi" w:hAnsiTheme="minorHAnsi" w:cstheme="minorHAnsi"/>
-                <w:sz w:val="22"/>
-                <w:szCs w:val="22"/>
-                <w:lang w:val="en-US"/>
-              </w:rPr>
-              <w:t>exist,</w:t>
-            </w:r>
-            <w:proofErr w:type="gramEnd"/>
-            <w:r>
-              <w:rPr>
-                <w:rFonts w:asciiTheme="minorHAnsi" w:hAnsiTheme="minorHAnsi" w:cstheme="minorHAnsi"/>
-                <w:sz w:val="22"/>
-                <w:szCs w:val="22"/>
-                <w:lang w:val="en-US"/>
-              </w:rPr>
-              <w:t xml:space="preserve"> the user is notified and she/he is taken back to the Track4Run page.</w:t>
+              <w:t>1. The searched run does not exist, the user is notified and she/he is taken back to the Track4Run page.</w:t>
             </w:r>
           </w:p>
         </w:tc>
@@ -20042,432 +19120,115 @@
     </w:p>
     <w:p>
       <w:pPr>
-        <w:pStyle w:val="ListParagraph"/>
+        <w:pStyle w:val="Paragraphedeliste"/>
         <w:numPr>
           <w:ilvl w:val="0"/>
           <w:numId w:val="9"/>
         </w:numPr>
         <w:spacing w:line="259" w:lineRule="auto"/>
         <w:jc w:val="both"/>
-      </w:pPr>
-      <w:r>
-        <w:t xml:space="preserve">The system </w:t>
-      </w:r>
-      <w:proofErr w:type="spellStart"/>
-      <w:r>
-        <w:t>should</w:t>
-      </w:r>
-      <w:proofErr w:type="spellEnd"/>
-      <w:r>
-        <w:t xml:space="preserve"> </w:t>
-      </w:r>
-      <w:proofErr w:type="spellStart"/>
-      <w:r>
-        <w:t>maintain</w:t>
-      </w:r>
-      <w:proofErr w:type="spellEnd"/>
-      <w:r>
-        <w:t xml:space="preserve"> </w:t>
-      </w:r>
-      <w:proofErr w:type="spellStart"/>
-      <w:r>
-        <w:t>privacy</w:t>
-      </w:r>
-      <w:proofErr w:type="spellEnd"/>
-      <w:r>
-        <w:t xml:space="preserve"> of data as </w:t>
-      </w:r>
-      <w:proofErr w:type="spellStart"/>
-      <w:r>
-        <w:t>mentioned</w:t>
-      </w:r>
-      <w:proofErr w:type="spellEnd"/>
-      <w:r>
-        <w:t xml:space="preserve">. </w:t>
-      </w:r>
-      <w:proofErr w:type="spellStart"/>
-      <w:r>
-        <w:t>Individual</w:t>
-      </w:r>
-      <w:proofErr w:type="spellEnd"/>
-      <w:r>
-        <w:t xml:space="preserve"> data </w:t>
-      </w:r>
-      <w:proofErr w:type="spellStart"/>
-      <w:r>
-        <w:t>requests</w:t>
-      </w:r>
-      <w:proofErr w:type="spellEnd"/>
-      <w:r>
-        <w:t xml:space="preserve"> </w:t>
-      </w:r>
-      <w:proofErr w:type="spellStart"/>
-      <w:r>
-        <w:t>should</w:t>
-      </w:r>
-      <w:proofErr w:type="spellEnd"/>
-      <w:r>
-        <w:t xml:space="preserve"> </w:t>
-      </w:r>
-      <w:proofErr w:type="spellStart"/>
-      <w:r>
-        <w:t>be</w:t>
-      </w:r>
-      <w:proofErr w:type="spellEnd"/>
-      <w:r>
-        <w:t xml:space="preserve"> </w:t>
-      </w:r>
-      <w:proofErr w:type="spellStart"/>
-      <w:r>
-        <w:t>approved</w:t>
-      </w:r>
-      <w:proofErr w:type="spellEnd"/>
-      <w:r>
-        <w:t xml:space="preserve"> by user and </w:t>
-      </w:r>
-      <w:proofErr w:type="spellStart"/>
-      <w:r>
-        <w:t>anonymized</w:t>
-      </w:r>
-      <w:proofErr w:type="spellEnd"/>
-      <w:r>
-        <w:t xml:space="preserve"> data sets </w:t>
-      </w:r>
-      <w:proofErr w:type="spellStart"/>
-      <w:r>
-        <w:t>should</w:t>
-      </w:r>
-      <w:proofErr w:type="spellEnd"/>
-      <w:r>
-        <w:t xml:space="preserve"> </w:t>
-      </w:r>
-      <w:proofErr w:type="spellStart"/>
-      <w:r>
-        <w:t>be</w:t>
-      </w:r>
-      <w:proofErr w:type="spellEnd"/>
-      <w:r>
-        <w:t xml:space="preserve"> </w:t>
-      </w:r>
-      <w:proofErr w:type="spellStart"/>
-      <w:r>
-        <w:t>handled</w:t>
-      </w:r>
-      <w:proofErr w:type="spellEnd"/>
-      <w:r>
-        <w:t xml:space="preserve"> </w:t>
-      </w:r>
-      <w:proofErr w:type="spellStart"/>
-      <w:r>
-        <w:t>with</w:t>
-      </w:r>
-      <w:proofErr w:type="spellEnd"/>
-      <w:r>
-        <w:t xml:space="preserve"> </w:t>
-      </w:r>
-      <w:proofErr w:type="spellStart"/>
-      <w:r>
-        <w:t>discretion</w:t>
-      </w:r>
-      <w:proofErr w:type="spellEnd"/>
-      <w:r>
-        <w:t xml:space="preserve"> </w:t>
-      </w:r>
-      <w:proofErr w:type="spellStart"/>
-      <w:r>
-        <w:t>with</w:t>
-      </w:r>
-      <w:proofErr w:type="spellEnd"/>
-      <w:r>
-        <w:t xml:space="preserve"> respect to size.</w:t>
-      </w:r>
-    </w:p>
-    <w:p>
-      <w:pPr>
-        <w:pStyle w:val="ListParagraph"/>
+        <w:rPr>
+          <w:lang w:val="en-GB"/>
+        </w:rPr>
+      </w:pPr>
+      <w:r>
+        <w:rPr>
+          <w:lang w:val="en-GB"/>
+        </w:rPr>
+        <w:t xml:space="preserve">The system should maintain privacy of data as mentioned. </w:t>
+      </w:r>
+      <w:bookmarkStart w:id="0" w:name="_GoBack"/>
+      <w:r>
+        <w:rPr>
+          <w:lang w:val="en-GB"/>
+        </w:rPr>
+        <w:t>Individual data requests should be approved by user and anonymized data sets should be handled with discretion with respect to size.</w:t>
+      </w:r>
+      <w:bookmarkEnd w:id="0"/>
+    </w:p>
+    <w:p>
+      <w:pPr>
+        <w:pStyle w:val="Paragraphedeliste"/>
         <w:numPr>
           <w:ilvl w:val="0"/>
           <w:numId w:val="9"/>
         </w:numPr>
         <w:spacing w:line="259" w:lineRule="auto"/>
         <w:jc w:val="both"/>
-      </w:pPr>
-      <w:r>
-        <w:t xml:space="preserve">User </w:t>
-      </w:r>
-      <w:proofErr w:type="spellStart"/>
-      <w:r>
-        <w:t>should</w:t>
-      </w:r>
-      <w:proofErr w:type="spellEnd"/>
-      <w:r>
-        <w:t xml:space="preserve"> </w:t>
-      </w:r>
-      <w:proofErr w:type="spellStart"/>
-      <w:r>
-        <w:t>be</w:t>
-      </w:r>
-      <w:proofErr w:type="spellEnd"/>
-      <w:r>
-        <w:t xml:space="preserve"> </w:t>
-      </w:r>
-      <w:proofErr w:type="spellStart"/>
-      <w:r>
-        <w:t>informed</w:t>
-      </w:r>
-      <w:proofErr w:type="spellEnd"/>
-      <w:r>
-        <w:t xml:space="preserve"> of the data </w:t>
-      </w:r>
-      <w:proofErr w:type="spellStart"/>
-      <w:r>
-        <w:t>collected</w:t>
-      </w:r>
-      <w:proofErr w:type="spellEnd"/>
-      <w:r>
-        <w:t xml:space="preserve"> and </w:t>
-      </w:r>
-      <w:proofErr w:type="spellStart"/>
-      <w:r>
-        <w:t>declaration</w:t>
-      </w:r>
-      <w:proofErr w:type="spellEnd"/>
-      <w:r>
-        <w:t xml:space="preserve"> </w:t>
-      </w:r>
-      <w:proofErr w:type="spellStart"/>
-      <w:r>
-        <w:t>should</w:t>
-      </w:r>
-      <w:proofErr w:type="spellEnd"/>
-      <w:r>
-        <w:t xml:space="preserve"> </w:t>
-      </w:r>
-      <w:proofErr w:type="spellStart"/>
-      <w:r>
-        <w:t>be</w:t>
-      </w:r>
-      <w:proofErr w:type="spellEnd"/>
-      <w:r>
-        <w:t xml:space="preserve"> </w:t>
-      </w:r>
-      <w:proofErr w:type="spellStart"/>
-      <w:r>
-        <w:t>provided</w:t>
-      </w:r>
-      <w:proofErr w:type="spellEnd"/>
-      <w:r>
-        <w:t xml:space="preserve"> </w:t>
-      </w:r>
-      <w:proofErr w:type="spellStart"/>
-      <w:r>
-        <w:t>while</w:t>
-      </w:r>
-      <w:proofErr w:type="spellEnd"/>
-      <w:r>
-        <w:t xml:space="preserve"> registration.</w:t>
-      </w:r>
-    </w:p>
-    <w:p>
-      <w:pPr>
-        <w:pStyle w:val="ListParagraph"/>
+        <w:rPr>
+          <w:lang w:val="en-GB"/>
+        </w:rPr>
+      </w:pPr>
+      <w:r>
+        <w:rPr>
+          <w:lang w:val="en-GB"/>
+        </w:rPr>
+        <w:t>User should be informed of the data collected and declaration should be provided while registration.</w:t>
+      </w:r>
+    </w:p>
+    <w:p>
+      <w:pPr>
+        <w:pStyle w:val="Paragraphedeliste"/>
         <w:numPr>
           <w:ilvl w:val="0"/>
           <w:numId w:val="9"/>
         </w:numPr>
         <w:spacing w:line="259" w:lineRule="auto"/>
         <w:jc w:val="both"/>
-      </w:pPr>
-      <w:proofErr w:type="spellStart"/>
-      <w:r>
-        <w:t>Health</w:t>
-      </w:r>
-      <w:proofErr w:type="spellEnd"/>
-      <w:r>
-        <w:t xml:space="preserve"> </w:t>
-      </w:r>
-      <w:proofErr w:type="spellStart"/>
-      <w:r>
-        <w:t>parameters</w:t>
-      </w:r>
-      <w:proofErr w:type="spellEnd"/>
-      <w:r>
-        <w:t xml:space="preserve"> </w:t>
-      </w:r>
-      <w:proofErr w:type="spellStart"/>
-      <w:r>
-        <w:t>related</w:t>
-      </w:r>
-      <w:proofErr w:type="spellEnd"/>
-      <w:r>
-        <w:t xml:space="preserve"> data </w:t>
-      </w:r>
-      <w:proofErr w:type="spellStart"/>
-      <w:r>
-        <w:t>should</w:t>
-      </w:r>
-      <w:proofErr w:type="spellEnd"/>
-      <w:r>
-        <w:t xml:space="preserve"> </w:t>
-      </w:r>
-      <w:proofErr w:type="spellStart"/>
-      <w:r>
-        <w:t>be</w:t>
-      </w:r>
-      <w:proofErr w:type="spellEnd"/>
-      <w:r>
-        <w:t xml:space="preserve"> </w:t>
-      </w:r>
-      <w:proofErr w:type="spellStart"/>
-      <w:r>
-        <w:t>handled</w:t>
-      </w:r>
-      <w:proofErr w:type="spellEnd"/>
-      <w:r>
-        <w:t xml:space="preserve"> in accordance </w:t>
-      </w:r>
-      <w:proofErr w:type="spellStart"/>
-      <w:r>
-        <w:t>with</w:t>
-      </w:r>
-      <w:proofErr w:type="spellEnd"/>
-      <w:r>
-        <w:t xml:space="preserve"> </w:t>
-      </w:r>
-      <w:proofErr w:type="spellStart"/>
-      <w:r>
-        <w:t>medical</w:t>
-      </w:r>
-      <w:proofErr w:type="spellEnd"/>
-      <w:r>
-        <w:t xml:space="preserve"> standards</w:t>
-      </w:r>
-    </w:p>
-    <w:p>
-      <w:pPr>
-        <w:pStyle w:val="ListParagraph"/>
+        <w:rPr>
+          <w:lang w:val="en-GB"/>
+        </w:rPr>
+      </w:pPr>
+      <w:r>
+        <w:rPr>
+          <w:lang w:val="en-GB"/>
+        </w:rPr>
+        <w:t>Health parameters related data should be handled in accordance with medical standards</w:t>
+      </w:r>
+    </w:p>
+    <w:p>
+      <w:pPr>
+        <w:pStyle w:val="Paragraphedeliste"/>
         <w:numPr>
           <w:ilvl w:val="0"/>
           <w:numId w:val="9"/>
         </w:numPr>
         <w:spacing w:line="259" w:lineRule="auto"/>
         <w:jc w:val="both"/>
-      </w:pPr>
-      <w:r>
-        <w:t xml:space="preserve">Data </w:t>
+        <w:rPr>
+          <w:lang w:val="en-GB"/>
+        </w:rPr>
+      </w:pPr>
+      <w:r>
+        <w:rPr>
+          <w:lang w:val="en-GB"/>
+        </w:rPr>
+        <w:t>Data between the three services should not be aggregated unless requested.</w:t>
+      </w:r>
+    </w:p>
+    <w:p>
+      <w:pPr>
+        <w:jc w:val="both"/>
+      </w:pPr>
+      <w:r>
+        <w:t>3.5.2 Hardware limitations</w:t>
+      </w:r>
+    </w:p>
+    <w:p>
+      <w:pPr>
+        <w:jc w:val="both"/>
+      </w:pPr>
+      <w:r>
+        <w:t xml:space="preserve">The main hardware limitation of the system is the requirement for a smartphone with GPS enabled and internet connectivity at all times. In case of subscription for automated </w:t>
       </w:r>
       <w:proofErr w:type="spellStart"/>
       <w:r>
-        <w:t>between</w:t>
+        <w:t>sos</w:t>
       </w:r>
       <w:proofErr w:type="spellEnd"/>
       <w:r>
-        <w:t xml:space="preserve"> the </w:t>
-      </w:r>
-      <w:proofErr w:type="spellStart"/>
-      <w:r>
-        <w:t>three</w:t>
-      </w:r>
-      <w:proofErr w:type="spellEnd"/>
-      <w:r>
-        <w:t xml:space="preserve"> services </w:t>
-      </w:r>
-      <w:proofErr w:type="spellStart"/>
-      <w:r>
-        <w:t>should</w:t>
-      </w:r>
-      <w:proofErr w:type="spellEnd"/>
-      <w:r>
-        <w:t xml:space="preserve"> not </w:t>
-      </w:r>
-      <w:proofErr w:type="spellStart"/>
-      <w:r>
-        <w:t>be</w:t>
-      </w:r>
-      <w:proofErr w:type="spellEnd"/>
-      <w:r>
-        <w:t xml:space="preserve"> </w:t>
-      </w:r>
-      <w:proofErr w:type="spellStart"/>
-      <w:r>
-        <w:t>aggregated</w:t>
-      </w:r>
-      <w:proofErr w:type="spellEnd"/>
-      <w:r>
-        <w:t xml:space="preserve"> </w:t>
-      </w:r>
-      <w:proofErr w:type="spellStart"/>
-      <w:r>
-        <w:t>unless</w:t>
-      </w:r>
-      <w:proofErr w:type="spellEnd"/>
-      <w:r>
-        <w:t xml:space="preserve"> </w:t>
-      </w:r>
-      <w:proofErr w:type="spellStart"/>
-      <w:r>
-        <w:t>requested</w:t>
-      </w:r>
-      <w:proofErr w:type="spellEnd"/>
-      <w:r>
-        <w:t>.</w:t>
-      </w:r>
-    </w:p>
-    <w:p>
-      <w:pPr>
-        <w:jc w:val="both"/>
-      </w:pPr>
-      <w:r>
-        <w:t>3.5.2 Hardware limitations</w:t>
-      </w:r>
-    </w:p>
-    <w:p>
-      <w:pPr>
-        <w:jc w:val="both"/>
-      </w:pPr>
-      <w:r>
-        <w:t xml:space="preserve">The main hardware limitation of the system </w:t>
-      </w:r>
-      <w:proofErr w:type="gramStart"/>
-      <w:r>
-        <w:t>is the requirement for a smartphone with GPS enabled and internet connectivity at all times</w:t>
-      </w:r>
-      <w:proofErr w:type="gramEnd"/>
-      <w:r>
-        <w:t xml:space="preserve">. In case of subscription for automated </w:t>
-      </w:r>
-      <w:proofErr w:type="spellStart"/>
-      <w:r>
-        <w:t>sos</w:t>
-      </w:r>
-      <w:proofErr w:type="spellEnd"/>
-      <w:r>
-        <w:t xml:space="preserve"> service the device should be able to collect the required </w:t>
-      </w:r>
-      <w:proofErr w:type="gramStart"/>
-      <w:r>
-        <w:t>health</w:t>
-      </w:r>
-      <w:proofErr w:type="gramEnd"/>
-      <w:r>
-        <w:t xml:space="preserve"> parameters and make them available for the system to monitor the user.</w:t>
-      </w:r>
-    </w:p>
-    <w:p>
-      <w:pPr>
-        <w:jc w:val="both"/>
-      </w:pPr>
-    </w:p>
-    <w:p>
-      <w:pPr>
-        <w:pStyle w:val="Standard"/>
-        <w:rPr>
-          <w:rFonts w:asciiTheme="minorHAnsi" w:hAnsiTheme="minorHAnsi" w:cstheme="minorHAnsi"/>
-          <w:sz w:val="22"/>
-          <w:szCs w:val="22"/>
-          <w:lang w:val="en-US"/>
-        </w:rPr>
-      </w:pPr>
+        <w:t xml:space="preserve"> service the device should be able to collect the required health parameters and make them available for the system to monitor the user.</w:t>
+      </w:r>
     </w:p>
     <w:p>
       <w:pPr>
@@ -20476,7 +19237,142 @@
         <w:autoSpaceDN w:val="0"/>
         <w:adjustRightInd w:val="0"/>
         <w:spacing w:after="200" w:line="276" w:lineRule="auto"/>
-        <w:ind w:left="360"/>
+        <w:jc w:val="both"/>
+      </w:pPr>
+    </w:p>
+    <w:p>
+      <w:pPr>
+        <w:rPr>
+          <w:b/>
+        </w:rPr>
+      </w:pPr>
+      <w:r>
+        <w:rPr>
+          <w:b/>
+        </w:rPr>
+        <w:t>3.6 Software System Attributes</w:t>
+      </w:r>
+    </w:p>
+    <w:p>
+      <w:pPr>
+        <w:jc w:val="both"/>
+      </w:pPr>
+      <w:r>
+        <w:t>3.6.1 Reliability</w:t>
+      </w:r>
+    </w:p>
+    <w:p>
+      <w:pPr>
+        <w:jc w:val="both"/>
+      </w:pPr>
+      <w:r>
+        <w:t>The application must be available 24/7. Negligibly small concessions from this requirement might be tolerated.</w:t>
+      </w:r>
+    </w:p>
+    <w:p>
+      <w:pPr>
+        <w:jc w:val="both"/>
+      </w:pPr>
+      <w:r>
+        <w:lastRenderedPageBreak/>
+        <w:t>3.6.2 Availability</w:t>
+      </w:r>
+    </w:p>
+    <w:p>
+      <w:pPr>
+        <w:jc w:val="both"/>
+      </w:pPr>
+      <w:r>
+        <w:t>In order to guarantee high degree of availability, system of redundant servers may be considered. This way, if possibly on server fail, the other one will be ready to take over. The system is expected to be available 99.9% if the time.</w:t>
+      </w:r>
+    </w:p>
+    <w:p>
+      <w:pPr>
+        <w:jc w:val="both"/>
+      </w:pPr>
+      <w:r>
+        <w:t>3.6.3 Security</w:t>
+      </w:r>
+    </w:p>
+    <w:p>
+      <w:pPr>
+        <w:jc w:val="both"/>
+      </w:pPr>
+      <w:r>
+        <w:t>Health data is very sensitive information, such as user passwords, and it they should be confidentially stored and encrypted with high-security encryption. The health issue makes the security of the data highly important, as much as the security of the communications user-</w:t>
+      </w:r>
+      <w:proofErr w:type="spellStart"/>
+      <w:r>
+        <w:t>TrackMe</w:t>
+      </w:r>
+      <w:proofErr w:type="spellEnd"/>
+      <w:r>
+        <w:t xml:space="preserve"> and </w:t>
+      </w:r>
+      <w:proofErr w:type="spellStart"/>
+      <w:r>
+        <w:t>TrackMe</w:t>
+      </w:r>
+      <w:proofErr w:type="spellEnd"/>
+      <w:r>
+        <w:t>-third party.</w:t>
+      </w:r>
+    </w:p>
+    <w:p>
+      <w:pPr>
+        <w:jc w:val="both"/>
+      </w:pPr>
+      <w:r>
+        <w:t>3.6.4 Maintainability</w:t>
+      </w:r>
+    </w:p>
+    <w:p>
+      <w:pPr>
+        <w:jc w:val="both"/>
+      </w:pPr>
+      <w:r>
+        <w:t>As previously mentioned, the application is going to be flexible and easy to maintain, i.e. capable to facilitate addition of new features and options. For that purpose we will use clear code following the design patterns.</w:t>
+      </w:r>
+    </w:p>
+    <w:p>
+      <w:pPr>
+        <w:jc w:val="both"/>
+      </w:pPr>
+      <w:r>
+        <w:t>Design patterns provide a standard terminology and are specific to particular scenario. For example, a singleton design pattern signifies use of single object so all developers familiar with single design pattern will make use of single object and they can tell each other that program is following a singleton pattern.</w:t>
+      </w:r>
+    </w:p>
+    <w:p>
+      <w:pPr>
+        <w:jc w:val="both"/>
+      </w:pPr>
+      <w:r>
+        <w:t>Of course, complete and detailed documentation will also be provided in order to keep the maintainability on the highest level.</w:t>
+      </w:r>
+    </w:p>
+    <w:p>
+      <w:pPr>
+        <w:jc w:val="both"/>
+      </w:pPr>
+      <w:r>
+        <w:t>3.6.5 Compatibility</w:t>
+      </w:r>
+    </w:p>
+    <w:p>
+      <w:pPr>
+        <w:jc w:val="both"/>
+      </w:pPr>
+      <w:r>
+        <w:t>This is an Android application, so it needs to be compatible with as many devices as possible, while still implementing all of the requirements defined. It should be able to run on a wide variety of devices and circumstances, especially on the wearable devices running on wear OS (in case some users want to register directly on it) because some Google services are used to collect the data.</w:t>
+      </w:r>
+    </w:p>
+    <w:p>
+      <w:pPr>
+        <w:widowControl w:val="0"/>
+        <w:autoSpaceDE w:val="0"/>
+        <w:autoSpaceDN w:val="0"/>
+        <w:adjustRightInd w:val="0"/>
+        <w:spacing w:after="200" w:line="276" w:lineRule="auto"/>
         <w:jc w:val="both"/>
         <w:rPr>
           <w:rFonts w:cstheme="minorHAnsi"/>
@@ -21923,13 +20819,13 @@
     <w:name w:val="Normal"/>
     <w:qFormat/>
   </w:style>
-  <w:style w:type="character" w:default="1" w:styleId="DefaultParagraphFont">
+  <w:style w:type="character" w:default="1" w:styleId="Policepardfaut">
     <w:name w:val="Default Paragraph Font"/>
     <w:uiPriority w:val="1"/>
     <w:semiHidden/>
     <w:unhideWhenUsed/>
   </w:style>
-  <w:style w:type="table" w:default="1" w:styleId="TableNormal">
+  <w:style w:type="table" w:default="1" w:styleId="TableauNormal">
     <w:name w:val="Normal Table"/>
     <w:uiPriority w:val="99"/>
     <w:semiHidden/>
@@ -21944,13 +20840,13 @@
       </w:tblCellMar>
     </w:tblPr>
   </w:style>
-  <w:style w:type="numbering" w:default="1" w:styleId="NoList">
+  <w:style w:type="numbering" w:default="1" w:styleId="Aucuneliste">
     <w:name w:val="No List"/>
     <w:uiPriority w:val="99"/>
     <w:semiHidden/>
     <w:unhideWhenUsed/>
   </w:style>
-  <w:style w:type="paragraph" w:styleId="ListParagraph">
+  <w:style w:type="paragraph" w:styleId="Paragraphedeliste">
     <w:name w:val="List Paragraph"/>
     <w:basedOn w:val="Normal"/>
     <w:uiPriority w:val="34"/>

</xml_diff>